<commit_message>
Verslag update + Presentatie exclusief CITES
</commit_message>
<xml_diff>
--- a/doc/EindverslagAgarwoodBG2.docx
+++ b/doc/EindverslagAgarwoodBG2.docx
@@ -1,6 +1,6 @@
 
 <file path=word/document.xml><?xml version="1.0" encoding="utf-8"?>
-<w:document xmlns:wpc="http://schemas.microsoft.com/office/word/2010/wordprocessingCanvas" xmlns:mc="http://schemas.openxmlformats.org/markup-compatibility/2006" xmlns:o="urn:schemas-microsoft-com:office:office" xmlns:r="http://schemas.openxmlformats.org/officeDocument/2006/relationships" xmlns:m="http://schemas.openxmlformats.org/officeDocument/2006/math" xmlns:v="urn:schemas-microsoft-com:vml" xmlns:wp14="http://schemas.microsoft.com/office/word/2010/wordprocessingDrawing" xmlns:wp="http://schemas.openxmlformats.org/drawingml/2006/wordprocessingDrawing" xmlns:w10="urn:schemas-microsoft-com:office:word" xmlns:w="http://schemas.openxmlformats.org/wordprocessingml/2006/main" xmlns:w14="http://schemas.microsoft.com/office/word/2010/wordml" xmlns:wpg="http://schemas.microsoft.com/office/word/2010/wordprocessingGroup" xmlns:wpi="http://schemas.microsoft.com/office/word/2010/wordprocessingInk" xmlns:wne="http://schemas.microsoft.com/office/word/2006/wordml" xmlns:wps="http://schemas.microsoft.com/office/word/2010/wordprocessingShape" mc:Ignorable="w14 wp14">
+<w:document xmlns:ve="http://schemas.openxmlformats.org/markup-compatibility/2006" xmlns:o="urn:schemas-microsoft-com:office:office" xmlns:r="http://schemas.openxmlformats.org/officeDocument/2006/relationships" xmlns:m="http://schemas.openxmlformats.org/officeDocument/2006/math" xmlns:v="urn:schemas-microsoft-com:vml" xmlns:wp="http://schemas.openxmlformats.org/drawingml/2006/wordprocessingDrawing" xmlns:w10="urn:schemas-microsoft-com:office:word" xmlns:w="http://schemas.openxmlformats.org/wordprocessingml/2006/main" xmlns:wne="http://schemas.microsoft.com/office/word/2006/wordml">
   <w:body>
     <w:p>
       <w:pPr>
@@ -355,7 +355,7 @@
     </w:p>
     <w:p>
       <w:pPr>
-        <w:pStyle w:val="TOCHeading"/>
+        <w:pStyle w:val="Kopvaninhoudsopgave"/>
         <w:rPr>
           <w:rFonts w:asciiTheme="minorHAnsi" w:hAnsiTheme="minorHAnsi"/>
         </w:rPr>
@@ -370,7 +370,7 @@
     </w:p>
     <w:p>
       <w:pPr>
-        <w:pStyle w:val="TOC1"/>
+        <w:pStyle w:val="Inhopg1"/>
         <w:tabs>
           <w:tab w:val="right" w:leader="dot" w:pos="8828"/>
         </w:tabs>
@@ -469,7 +469,7 @@
     </w:p>
     <w:p>
       <w:pPr>
-        <w:pStyle w:val="TOC1"/>
+        <w:pStyle w:val="Inhopg1"/>
         <w:tabs>
           <w:tab w:val="right" w:leader="dot" w:pos="8828"/>
         </w:tabs>
@@ -547,7 +547,7 @@
     </w:p>
     <w:p>
       <w:pPr>
-        <w:pStyle w:val="TOC2"/>
+        <w:pStyle w:val="Inhopg2"/>
         <w:tabs>
           <w:tab w:val="right" w:leader="dot" w:pos="8828"/>
         </w:tabs>
@@ -625,7 +625,7 @@
     </w:p>
     <w:p>
       <w:pPr>
-        <w:pStyle w:val="TOC2"/>
+        <w:pStyle w:val="Inhopg2"/>
         <w:tabs>
           <w:tab w:val="right" w:leader="dot" w:pos="8828"/>
         </w:tabs>
@@ -703,7 +703,7 @@
     </w:p>
     <w:p>
       <w:pPr>
-        <w:pStyle w:val="TOC2"/>
+        <w:pStyle w:val="Inhopg2"/>
         <w:tabs>
           <w:tab w:val="right" w:leader="dot" w:pos="8828"/>
         </w:tabs>
@@ -781,7 +781,7 @@
     </w:p>
     <w:p>
       <w:pPr>
-        <w:pStyle w:val="TOC2"/>
+        <w:pStyle w:val="Inhopg2"/>
         <w:tabs>
           <w:tab w:val="right" w:leader="dot" w:pos="8828"/>
         </w:tabs>
@@ -859,7 +859,7 @@
     </w:p>
     <w:p>
       <w:pPr>
-        <w:pStyle w:val="TOC1"/>
+        <w:pStyle w:val="Inhopg1"/>
         <w:tabs>
           <w:tab w:val="right" w:leader="dot" w:pos="8828"/>
         </w:tabs>
@@ -937,7 +937,7 @@
     </w:p>
     <w:p>
       <w:pPr>
-        <w:pStyle w:val="TOC1"/>
+        <w:pStyle w:val="Inhopg1"/>
         <w:tabs>
           <w:tab w:val="right" w:leader="dot" w:pos="8828"/>
         </w:tabs>
@@ -1015,7 +1015,7 @@
     </w:p>
     <w:p>
       <w:pPr>
-        <w:pStyle w:val="TOC1"/>
+        <w:pStyle w:val="Inhopg1"/>
         <w:tabs>
           <w:tab w:val="right" w:leader="dot" w:pos="8828"/>
         </w:tabs>
@@ -1093,7 +1093,7 @@
     </w:p>
     <w:p>
       <w:pPr>
-        <w:pStyle w:val="TOC1"/>
+        <w:pStyle w:val="Inhopg1"/>
         <w:tabs>
           <w:tab w:val="right" w:leader="dot" w:pos="8828"/>
         </w:tabs>
@@ -1171,7 +1171,7 @@
     </w:p>
     <w:p>
       <w:pPr>
-        <w:pStyle w:val="TOC1"/>
+        <w:pStyle w:val="Inhopg1"/>
         <w:tabs>
           <w:tab w:val="right" w:leader="dot" w:pos="8828"/>
         </w:tabs>
@@ -1249,7 +1249,7 @@
     </w:p>
     <w:p>
       <w:pPr>
-        <w:pStyle w:val="TOC1"/>
+        <w:pStyle w:val="Inhopg1"/>
         <w:tabs>
           <w:tab w:val="right" w:leader="dot" w:pos="8828"/>
         </w:tabs>
@@ -1327,7 +1327,7 @@
     </w:p>
     <w:p>
       <w:pPr>
-        <w:pStyle w:val="TOC1"/>
+        <w:pStyle w:val="Inhopg1"/>
         <w:tabs>
           <w:tab w:val="right" w:leader="dot" w:pos="8828"/>
         </w:tabs>
@@ -1405,7 +1405,7 @@
     </w:p>
     <w:p>
       <w:pPr>
-        <w:pStyle w:val="TOC2"/>
+        <w:pStyle w:val="Inhopg2"/>
         <w:tabs>
           <w:tab w:val="right" w:leader="dot" w:pos="8828"/>
         </w:tabs>
@@ -1483,7 +1483,7 @@
     </w:p>
     <w:p>
       <w:pPr>
-        <w:pStyle w:val="TOC2"/>
+        <w:pStyle w:val="Inhopg2"/>
         <w:tabs>
           <w:tab w:val="right" w:leader="dot" w:pos="8828"/>
         </w:tabs>
@@ -1561,7 +1561,7 @@
     </w:p>
     <w:p>
       <w:pPr>
-        <w:pStyle w:val="TOC1"/>
+        <w:pStyle w:val="Inhopg1"/>
         <w:tabs>
           <w:tab w:val="right" w:leader="dot" w:pos="8828"/>
         </w:tabs>
@@ -1639,7 +1639,7 @@
     </w:p>
     <w:p>
       <w:pPr>
-        <w:pStyle w:val="TOC1"/>
+        <w:pStyle w:val="Inhopg1"/>
         <w:tabs>
           <w:tab w:val="right" w:leader="dot" w:pos="8828"/>
         </w:tabs>
@@ -1717,7 +1717,7 @@
     </w:p>
     <w:p>
       <w:pPr>
-        <w:pStyle w:val="TOC1"/>
+        <w:pStyle w:val="Inhopg1"/>
         <w:tabs>
           <w:tab w:val="right" w:leader="dot" w:pos="8828"/>
         </w:tabs>
@@ -1795,7 +1795,7 @@
     </w:p>
     <w:p>
       <w:pPr>
-        <w:pStyle w:val="TOC2"/>
+        <w:pStyle w:val="Inhopg2"/>
         <w:tabs>
           <w:tab w:val="right" w:leader="dot" w:pos="8828"/>
         </w:tabs>
@@ -1873,7 +1873,7 @@
     </w:p>
     <w:p>
       <w:pPr>
-        <w:pStyle w:val="TOC2"/>
+        <w:pStyle w:val="Inhopg2"/>
         <w:tabs>
           <w:tab w:val="right" w:leader="dot" w:pos="8828"/>
         </w:tabs>
@@ -1951,7 +1951,7 @@
     </w:p>
     <w:p>
       <w:pPr>
-        <w:pStyle w:val="TOC2"/>
+        <w:pStyle w:val="Inhopg2"/>
         <w:tabs>
           <w:tab w:val="right" w:leader="dot" w:pos="8828"/>
         </w:tabs>
@@ -2186,7 +2186,7 @@
     </w:p>
     <w:p>
       <w:pPr>
-        <w:pStyle w:val="Heading1"/>
+        <w:pStyle w:val="Kop1"/>
         <w:rPr>
           <w:rFonts w:asciiTheme="minorHAnsi" w:hAnsiTheme="minorHAnsi"/>
         </w:rPr>
@@ -2229,23 +2229,7 @@
           <w:rFonts w:asciiTheme="minorHAnsi" w:hAnsiTheme="minorHAnsi" w:cs="Calibri"/>
           <w:color w:val="00000A"/>
         </w:rPr>
-        <w:t xml:space="preserve">hese TCMs make use of endangered species of plants or animals and may contain potentially dangerous components. This is a serious danger to the continued existence of certain plants and animals in the wild. In order </w:t>
-      </w:r>
-      <w:proofErr w:type="gramStart"/>
-      <w:r>
-        <w:rPr>
-          <w:rFonts w:asciiTheme="minorHAnsi" w:hAnsiTheme="minorHAnsi" w:cs="Calibri"/>
-          <w:color w:val="00000A"/>
-        </w:rPr>
-        <w:t>to  better</w:t>
-      </w:r>
-      <w:proofErr w:type="gramEnd"/>
-      <w:r>
-        <w:rPr>
-          <w:rFonts w:asciiTheme="minorHAnsi" w:hAnsiTheme="minorHAnsi" w:cs="Calibri"/>
-          <w:color w:val="00000A"/>
-        </w:rPr>
-        <w:t xml:space="preserve"> protect these organisms and to prevent harm to humans, it is necessary to identify which species and components are present in TCMs. Since TCMs contain a mix of species they are currently </w:t>
+        <w:t xml:space="preserve">hese TCMs make use of endangered species of plants or animals and may contain potentially dangerous components. This is a serious danger to the continued existence of certain plants and animals in the wild. In order to  better protect these organisms and to prevent harm to humans, it is necessary to identify which species and components are present in TCMs. Since TCMs contain a mix of species they are currently </w:t>
       </w:r>
       <w:r>
         <w:rPr>
@@ -2372,30 +2356,14 @@
           <w:rFonts w:asciiTheme="minorHAnsi" w:hAnsiTheme="minorHAnsi" w:cs="Calibri"/>
           <w:color w:val="00000A"/>
         </w:rPr>
-        <w:t xml:space="preserve"> and Life Technologies Ion Torrent </w:t>
-      </w:r>
-      <w:proofErr w:type="gramStart"/>
+        <w:t xml:space="preserve"> and Life Technologies Ion Torrent software</w:t>
+      </w:r>
       <w:r>
         <w:rPr>
           <w:rFonts w:asciiTheme="minorHAnsi" w:hAnsiTheme="minorHAnsi" w:cs="Calibri"/>
           <w:color w:val="00000A"/>
         </w:rPr>
-        <w:t>software</w:t>
-      </w:r>
-      <w:r>
-        <w:rPr>
-          <w:rFonts w:asciiTheme="minorHAnsi" w:hAnsiTheme="minorHAnsi" w:cs="Calibri"/>
-          <w:color w:val="00000A"/>
-        </w:rPr>
-        <w:t>(</w:t>
-      </w:r>
-      <w:proofErr w:type="gramEnd"/>
-      <w:r>
-        <w:rPr>
-          <w:rFonts w:asciiTheme="minorHAnsi" w:hAnsiTheme="minorHAnsi" w:cs="Calibri"/>
-          <w:color w:val="00000A"/>
-        </w:rPr>
-        <w:t>Torrent Suite)</w:t>
+        <w:t>(Torrent Suite)</w:t>
       </w:r>
       <w:r>
         <w:rPr>
@@ -2528,7 +2496,6 @@
         </w:rPr>
         <w:t xml:space="preserve"> the way data </w:t>
       </w:r>
-      <w:proofErr w:type="gramStart"/>
       <w:r>
         <w:rPr>
           <w:rFonts w:asciiTheme="minorHAnsi" w:hAnsiTheme="minorHAnsi" w:cs="Calibri"/>
@@ -2548,15 +2515,7 @@
           <w:rFonts w:asciiTheme="minorHAnsi" w:hAnsiTheme="minorHAnsi" w:cs="Calibri"/>
           <w:color w:val="00000A"/>
         </w:rPr>
-        <w:t xml:space="preserve"> imported</w:t>
-      </w:r>
-      <w:proofErr w:type="gramEnd"/>
-      <w:r>
-        <w:rPr>
-          <w:rFonts w:asciiTheme="minorHAnsi" w:hAnsiTheme="minorHAnsi" w:cs="Calibri"/>
-          <w:color w:val="00000A"/>
-        </w:rPr>
-        <w:t>, the workload necessary</w:t>
+        <w:t xml:space="preserve"> imported, the workload necessary</w:t>
       </w:r>
       <w:r>
         <w:rPr>
@@ -2710,23 +2669,7 @@
           <w:rFonts w:asciiTheme="minorHAnsi" w:hAnsiTheme="minorHAnsi" w:cs="Calibri"/>
           <w:color w:val="00000A"/>
         </w:rPr>
-        <w:t xml:space="preserve"> initially </w:t>
-      </w:r>
-      <w:proofErr w:type="gramStart"/>
-      <w:r>
-        <w:rPr>
-          <w:rFonts w:asciiTheme="minorHAnsi" w:hAnsiTheme="minorHAnsi" w:cs="Calibri"/>
-          <w:color w:val="00000A"/>
-        </w:rPr>
-        <w:t>be</w:t>
-      </w:r>
-      <w:proofErr w:type="gramEnd"/>
-      <w:r>
-        <w:rPr>
-          <w:rFonts w:asciiTheme="minorHAnsi" w:hAnsiTheme="minorHAnsi" w:cs="Calibri"/>
-          <w:color w:val="00000A"/>
-        </w:rPr>
-        <w:t xml:space="preserve"> decided upon via an ad</w:t>
+        <w:t xml:space="preserve"> initially be decided upon via an ad</w:t>
       </w:r>
       <w:r>
         <w:rPr>
@@ -2766,13 +2709,12 @@
     </w:p>
     <w:p>
       <w:pPr>
-        <w:pStyle w:val="Heading1"/>
+        <w:pStyle w:val="Kop1"/>
         <w:rPr>
           <w:rFonts w:asciiTheme="minorHAnsi" w:hAnsiTheme="minorHAnsi"/>
         </w:rPr>
       </w:pPr>
       <w:bookmarkStart w:id="1" w:name="_Toc341204171"/>
-      <w:proofErr w:type="gramStart"/>
       <w:r>
         <w:rPr>
           <w:rFonts w:asciiTheme="minorHAnsi" w:hAnsiTheme="minorHAnsi"/>
@@ -2780,7 +2722,6 @@
         <w:t>Research  questions</w:t>
       </w:r>
       <w:bookmarkEnd w:id="1"/>
-      <w:proofErr w:type="gramEnd"/>
     </w:p>
     <w:p>
       <w:pPr>
@@ -2799,7 +2740,7 @@
     </w:p>
     <w:p>
       <w:pPr>
-        <w:pStyle w:val="Heading2"/>
+        <w:pStyle w:val="Kop2"/>
         <w:rPr>
           <w:rFonts w:asciiTheme="minorHAnsi" w:hAnsiTheme="minorHAnsi"/>
           <w:sz w:val="28"/>
@@ -2851,7 +2792,7 @@
     </w:p>
     <w:p>
       <w:pPr>
-        <w:pStyle w:val="Heading2"/>
+        <w:pStyle w:val="Kop2"/>
         <w:rPr>
           <w:rFonts w:asciiTheme="minorHAnsi" w:hAnsiTheme="minorHAnsi"/>
           <w:sz w:val="28"/>
@@ -2903,7 +2844,7 @@
     </w:p>
     <w:p>
       <w:pPr>
-        <w:pStyle w:val="Heading2"/>
+        <w:pStyle w:val="Kop2"/>
         <w:rPr>
           <w:rFonts w:asciiTheme="minorHAnsi" w:hAnsiTheme="minorHAnsi"/>
           <w:sz w:val="28"/>
@@ -2949,7 +2890,7 @@
     </w:p>
     <w:p>
       <w:pPr>
-        <w:pStyle w:val="Heading2"/>
+        <w:pStyle w:val="Kop2"/>
         <w:rPr>
           <w:rFonts w:asciiTheme="minorHAnsi" w:hAnsiTheme="minorHAnsi"/>
           <w:sz w:val="24"/>
@@ -3010,7 +2951,7 @@
     </w:p>
     <w:p>
       <w:pPr>
-        <w:pStyle w:val="Heading1"/>
+        <w:pStyle w:val="Kop1"/>
         <w:rPr>
           <w:rFonts w:asciiTheme="minorHAnsi" w:hAnsiTheme="minorHAnsi"/>
         </w:rPr>
@@ -3060,23 +3001,7 @@
           <w:rFonts w:asciiTheme="minorHAnsi" w:hAnsiTheme="minorHAnsi" w:cs="Calibri"/>
           <w:color w:val="00000A"/>
         </w:rPr>
-        <w:t xml:space="preserve">several goals. Because this is </w:t>
-      </w:r>
-      <w:proofErr w:type="gramStart"/>
-      <w:r>
-        <w:rPr>
-          <w:rFonts w:asciiTheme="minorHAnsi" w:hAnsiTheme="minorHAnsi" w:cs="Calibri"/>
-          <w:color w:val="00000A"/>
-        </w:rPr>
-        <w:t>a</w:t>
-      </w:r>
-      <w:proofErr w:type="gramEnd"/>
-      <w:r>
-        <w:rPr>
-          <w:rFonts w:asciiTheme="minorHAnsi" w:hAnsiTheme="minorHAnsi" w:cs="Calibri"/>
-          <w:color w:val="00000A"/>
-        </w:rPr>
-        <w:t xml:space="preserve"> educational project most of the goals </w:t>
+        <w:t xml:space="preserve">several goals. Because this is a educational project most of the goals </w:t>
       </w:r>
       <w:r>
         <w:rPr>
@@ -3290,6 +3215,27 @@
     </w:p>
     <w:p>
       <w:pPr>
+        <w:numPr>
+          <w:ilvl w:val="0"/>
+          <w:numId w:val="9"/>
+        </w:numPr>
+        <w:tabs>
+          <w:tab w:val="left" w:pos="-12"/>
+        </w:tabs>
+        <w:spacing w:line="276" w:lineRule="auto"/>
+        <w:rPr>
+          <w:rFonts w:asciiTheme="minorHAnsi" w:hAnsiTheme="minorHAnsi" w:cs="Calibri"/>
+        </w:rPr>
+      </w:pPr>
+      <w:r>
+        <w:rPr>
+          <w:rFonts w:asciiTheme="minorHAnsi" w:hAnsiTheme="minorHAnsi" w:cs="Calibri"/>
+        </w:rPr>
+        <w:t>Pipeline design.</w:t>
+      </w:r>
+    </w:p>
+    <w:p>
+      <w:pPr>
         <w:tabs>
           <w:tab w:val="left" w:pos="-12"/>
         </w:tabs>
@@ -3302,7 +3248,7 @@
     </w:p>
     <w:p>
       <w:pPr>
-        <w:pStyle w:val="Heading1"/>
+        <w:pStyle w:val="Kop1"/>
         <w:rPr>
           <w:rFonts w:asciiTheme="minorHAnsi" w:hAnsiTheme="minorHAnsi"/>
         </w:rPr>
@@ -3458,23 +3404,7 @@
           <w:rFonts w:asciiTheme="minorHAnsi" w:hAnsiTheme="minorHAnsi" w:cs="Calibri"/>
           <w:color w:val="00000A"/>
         </w:rPr>
-        <w:t xml:space="preserve">Manual of the pipeline, explaining how to use the program and containing further information (e.g. </w:t>
-      </w:r>
-      <w:proofErr w:type="gramStart"/>
-      <w:r>
-        <w:rPr>
-          <w:rFonts w:asciiTheme="minorHAnsi" w:hAnsiTheme="minorHAnsi" w:cs="Calibri"/>
-          <w:color w:val="00000A"/>
-        </w:rPr>
-        <w:t>formats,</w:t>
-      </w:r>
-      <w:proofErr w:type="gramEnd"/>
-      <w:r>
-        <w:rPr>
-          <w:rFonts w:asciiTheme="minorHAnsi" w:hAnsiTheme="minorHAnsi" w:cs="Calibri"/>
-          <w:color w:val="00000A"/>
-        </w:rPr>
-        <w:t xml:space="preserve"> options etc).</w:t>
+        <w:t>Manual of the pipeline, explaining how to use the program and containing further information (e.g. formats, options etc).</w:t>
       </w:r>
     </w:p>
     <w:p>
@@ -3569,7 +3499,6 @@
         </w:rPr>
         <w:t xml:space="preserve"> held and a </w:t>
       </w:r>
-      <w:proofErr w:type="gramStart"/>
       <w:r>
         <w:rPr>
           <w:rFonts w:asciiTheme="minorHAnsi" w:hAnsiTheme="minorHAnsi" w:cs="Calibri"/>
@@ -3582,15 +3511,7 @@
           <w:rFonts w:asciiTheme="minorHAnsi" w:hAnsiTheme="minorHAnsi" w:cs="Calibri"/>
           <w:color w:val="00000A"/>
         </w:rPr>
-        <w:t xml:space="preserve">  (</w:t>
-      </w:r>
-      <w:proofErr w:type="gramEnd"/>
-      <w:r>
-        <w:rPr>
-          <w:rFonts w:asciiTheme="minorHAnsi" w:hAnsiTheme="minorHAnsi" w:cs="Calibri"/>
-          <w:color w:val="00000A"/>
-        </w:rPr>
-        <w:t xml:space="preserve">final) presentation </w:t>
+        <w:t xml:space="preserve">  (final) presentation </w:t>
       </w:r>
       <w:r>
         <w:rPr>
@@ -3609,7 +3530,7 @@
     </w:p>
     <w:p>
       <w:pPr>
-        <w:pStyle w:val="Heading1"/>
+        <w:pStyle w:val="Kop1"/>
         <w:spacing w:before="0"/>
         <w:rPr>
           <w:rFonts w:asciiTheme="minorHAnsi" w:hAnsiTheme="minorHAnsi"/>
@@ -3688,6 +3609,7 @@
           <w:rFonts w:asciiTheme="minorHAnsi" w:hAnsiTheme="minorHAnsi" w:cs="Calibri"/>
           <w:color w:val="4F81BD" w:themeColor="accent1"/>
         </w:rPr>
+        <w:lastRenderedPageBreak/>
         <w:t>produced</w:t>
       </w:r>
       <w:r>
@@ -3716,7 +3638,6 @@
           <w:rFonts w:asciiTheme="minorHAnsi" w:hAnsiTheme="minorHAnsi" w:cs="Calibri"/>
           <w:color w:val="00000A"/>
         </w:rPr>
-        <w:lastRenderedPageBreak/>
         <w:tab/>
       </w:r>
       <w:r>
@@ -3759,23 +3680,7 @@
           <w:rFonts w:asciiTheme="minorHAnsi" w:hAnsiTheme="minorHAnsi" w:cs="Calibri"/>
           <w:color w:val="00000A"/>
         </w:rPr>
-        <w:t xml:space="preserve"> sequencer easier and more </w:t>
-      </w:r>
-      <w:proofErr w:type="gramStart"/>
-      <w:r>
-        <w:rPr>
-          <w:rFonts w:asciiTheme="minorHAnsi" w:hAnsiTheme="minorHAnsi" w:cs="Calibri"/>
-          <w:color w:val="00000A"/>
-        </w:rPr>
-        <w:t>user</w:t>
-      </w:r>
-      <w:proofErr w:type="gramEnd"/>
-      <w:r>
-        <w:rPr>
-          <w:rFonts w:asciiTheme="minorHAnsi" w:hAnsiTheme="minorHAnsi" w:cs="Calibri"/>
-          <w:color w:val="00000A"/>
-        </w:rPr>
-        <w:t xml:space="preserve"> friendly </w:t>
+        <w:t xml:space="preserve"> sequencer easier and more user friendly </w:t>
       </w:r>
       <w:r>
         <w:rPr>
@@ -3964,7 +3869,7 @@
     </w:p>
     <w:p>
       <w:pPr>
-        <w:pStyle w:val="Heading1"/>
+        <w:pStyle w:val="Kop1"/>
         <w:rPr>
           <w:rFonts w:asciiTheme="minorHAnsi" w:hAnsiTheme="minorHAnsi"/>
         </w:rPr>
@@ -4228,28 +4133,12 @@
           <w:rFonts w:asciiTheme="minorHAnsi" w:hAnsiTheme="minorHAnsi" w:cs="Calibri"/>
           <w:color w:val="00000A"/>
         </w:rPr>
-        <w:t xml:space="preserve"> read by all members prior to </w:t>
-      </w:r>
-      <w:proofErr w:type="gramStart"/>
-      <w:r>
-        <w:rPr>
-          <w:rFonts w:asciiTheme="minorHAnsi" w:hAnsiTheme="minorHAnsi" w:cs="Calibri"/>
-          <w:color w:val="00000A"/>
-        </w:rPr>
-        <w:t>submission  and</w:t>
-      </w:r>
-      <w:proofErr w:type="gramEnd"/>
-      <w:r>
-        <w:rPr>
-          <w:rFonts w:asciiTheme="minorHAnsi" w:hAnsiTheme="minorHAnsi" w:cs="Calibri"/>
-          <w:color w:val="00000A"/>
-        </w:rPr>
-        <w:t xml:space="preserve"> checked again for any mistakes.</w:t>
+        <w:t xml:space="preserve"> read by all members prior to submission  and checked again for any mistakes.</w:t>
       </w:r>
     </w:p>
     <w:p>
       <w:pPr>
-        <w:pStyle w:val="Heading1"/>
+        <w:pStyle w:val="Kop1"/>
         <w:rPr>
           <w:rFonts w:asciiTheme="minorHAnsi" w:hAnsiTheme="minorHAnsi"/>
         </w:rPr>
@@ -4312,7 +4201,7 @@
         <w:br/>
         <w:t xml:space="preserve">Email: </w:t>
       </w:r>
-      <w:hyperlink r:id="rId9" w:history="1">
+      <w:hyperlink r:id="rId8" w:history="1">
         <w:r>
           <w:rPr>
             <w:rFonts w:asciiTheme="minorHAnsi" w:hAnsiTheme="minorHAnsi" w:cs="Calibri"/>
@@ -4340,7 +4229,7 @@
         </w:rPr>
         <w:t xml:space="preserve">Email: </w:t>
       </w:r>
-      <w:hyperlink r:id="rId10" w:history="1">
+      <w:hyperlink r:id="rId9" w:history="1">
         <w:r>
           <w:rPr>
             <w:rFonts w:asciiTheme="minorHAnsi" w:hAnsiTheme="minorHAnsi" w:cs="Calibri"/>
@@ -4419,7 +4308,7 @@
         </w:rPr>
         <w:t xml:space="preserve">Email: </w:t>
       </w:r>
-      <w:hyperlink r:id="rId11" w:history="1">
+      <w:hyperlink r:id="rId10" w:history="1">
         <w:r>
           <w:rPr>
             <w:rFonts w:asciiTheme="minorHAnsi" w:hAnsiTheme="minorHAnsi" w:cs="Calibri"/>
@@ -4437,7 +4326,7 @@
         <w:br/>
         <w:t xml:space="preserve">Email: </w:t>
       </w:r>
-      <w:hyperlink r:id="rId12" w:history="1">
+      <w:hyperlink r:id="rId11" w:history="1">
         <w:r>
           <w:rPr>
             <w:rFonts w:asciiTheme="minorHAnsi" w:hAnsiTheme="minorHAnsi" w:cs="Calibri"/>
@@ -4491,7 +4380,7 @@
         </w:rPr>
         <w:t xml:space="preserve">Email: </w:t>
       </w:r>
-      <w:hyperlink r:id="rId13" w:history="1">
+      <w:hyperlink r:id="rId12" w:history="1">
         <w:r>
           <w:rPr>
             <w:rFonts w:asciiTheme="minorHAnsi" w:hAnsiTheme="minorHAnsi" w:cs="Calibri"/>
@@ -4509,7 +4398,7 @@
         <w:br/>
         <w:t xml:space="preserve">Email: </w:t>
       </w:r>
-      <w:hyperlink r:id="rId14" w:history="1">
+      <w:hyperlink r:id="rId13" w:history="1">
         <w:r>
           <w:rPr>
             <w:rFonts w:asciiTheme="minorHAnsi" w:hAnsiTheme="minorHAnsi" w:cs="Calibri"/>
@@ -4589,7 +4478,7 @@
         </w:rPr>
         <w:t xml:space="preserve">Email: </w:t>
       </w:r>
-      <w:hyperlink r:id="rId15" w:history="1">
+      <w:hyperlink r:id="rId14" w:history="1">
         <w:r>
           <w:rPr>
             <w:rFonts w:asciiTheme="minorHAnsi" w:hAnsiTheme="minorHAnsi" w:cs="Calibri"/>
@@ -4642,7 +4531,7 @@
         </w:rPr>
         <w:t xml:space="preserve">Email: </w:t>
       </w:r>
-      <w:hyperlink r:id="rId16" w:history="1">
+      <w:hyperlink r:id="rId15" w:history="1">
         <w:r>
           <w:rPr>
             <w:rFonts w:asciiTheme="minorHAnsi" w:hAnsiTheme="minorHAnsi" w:cs="Calibri"/>
@@ -4688,7 +4577,7 @@
         </w:rPr>
         <w:t xml:space="preserve">Email: </w:t>
       </w:r>
-      <w:hyperlink r:id="rId17" w:history="1">
+      <w:hyperlink r:id="rId16" w:history="1">
         <w:r>
           <w:rPr>
             <w:rFonts w:asciiTheme="minorHAnsi" w:hAnsiTheme="minorHAnsi" w:cs="Calibri"/>
@@ -4752,7 +4641,7 @@
         </w:rPr>
         <w:t xml:space="preserve">Email: </w:t>
       </w:r>
-      <w:hyperlink r:id="rId18" w:history="1">
+      <w:hyperlink r:id="rId17" w:history="1">
         <w:r>
           <w:rPr>
             <w:rFonts w:asciiTheme="minorHAnsi" w:hAnsiTheme="minorHAnsi" w:cs="Calibri"/>
@@ -4802,40 +4691,21 @@
         </w:rPr>
         <w:t>Email:</w:t>
       </w:r>
-      <w:r>
-        <w:fldChar w:fldCharType="begin"/>
-      </w:r>
-      <w:r>
-        <w:rPr>
-          <w:lang w:val="nl-NL"/>
-        </w:rPr>
-        <w:instrText xml:space="preserve"> HYPERLINK "mailto:Rutgeraldo@gmail.com" </w:instrText>
-      </w:r>
-      <w:r>
-        <w:fldChar w:fldCharType="separate"/>
-      </w:r>
-      <w:r>
-        <w:rPr>
-          <w:rFonts w:asciiTheme="minorHAnsi" w:hAnsiTheme="minorHAnsi" w:cs="Calibri"/>
-          <w:color w:val="0000FF"/>
-          <w:u w:val="single"/>
-          <w:lang w:val="nl-NL"/>
-        </w:rPr>
-        <w:t>Rutgeraldo@gmail.com</w:t>
-      </w:r>
-      <w:r>
-        <w:rPr>
-          <w:rFonts w:asciiTheme="minorHAnsi" w:hAnsiTheme="minorHAnsi" w:cs="Calibri"/>
-          <w:color w:val="0000FF"/>
-          <w:u w:val="single"/>
-          <w:lang w:val="nl-NL"/>
-        </w:rPr>
-        <w:fldChar w:fldCharType="end"/>
-      </w:r>
+      <w:hyperlink r:id="rId18" w:history="1">
+        <w:r>
+          <w:rPr>
+            <w:rFonts w:asciiTheme="minorHAnsi" w:hAnsiTheme="minorHAnsi" w:cs="Calibri"/>
+            <w:color w:val="0000FF"/>
+            <w:u w:val="single"/>
+            <w:lang w:val="nl-NL"/>
+          </w:rPr>
+          <w:t>Rutgeraldo@gmail.com</w:t>
+        </w:r>
+      </w:hyperlink>
     </w:p>
     <w:p>
       <w:pPr>
-        <w:pStyle w:val="Heading1"/>
+        <w:pStyle w:val="Kop1"/>
         <w:rPr>
           <w:rFonts w:asciiTheme="minorHAnsi" w:hAnsiTheme="minorHAnsi"/>
         </w:rPr>
@@ -4977,23 +4847,42 @@
           <w:rFonts w:asciiTheme="minorHAnsi" w:hAnsiTheme="minorHAnsi" w:cs="Calibri"/>
           <w:color w:val="00000A"/>
         </w:rPr>
-        <w:t xml:space="preserve">ny </w:t>
-      </w:r>
-      <w:proofErr w:type="gramStart"/>
+        <w:t xml:space="preserve">ny irregularities  and/or problems of the previous week </w:t>
+      </w:r>
+      <w:r>
+        <w:rPr>
+          <w:rFonts w:asciiTheme="minorHAnsi" w:hAnsiTheme="minorHAnsi" w:cs="Calibri"/>
+          <w:color w:val="4F81BD" w:themeColor="accent1"/>
+        </w:rPr>
+        <w:t>were</w:t>
+      </w:r>
+      <w:r>
+        <w:rPr>
+          <w:rFonts w:asciiTheme="minorHAnsi" w:hAnsiTheme="minorHAnsi" w:cs="Calibri"/>
+          <w:color w:val="4F81BD" w:themeColor="accent1"/>
+        </w:rPr>
+        <w:t xml:space="preserve"> </w:t>
+      </w:r>
       <w:r>
         <w:rPr>
           <w:rFonts w:asciiTheme="minorHAnsi" w:hAnsiTheme="minorHAnsi" w:cs="Calibri"/>
           <w:color w:val="00000A"/>
         </w:rPr>
-        <w:t>irregularities  and</w:t>
-      </w:r>
-      <w:proofErr w:type="gramEnd"/>
+        <w:t xml:space="preserve">discussed. The </w:t>
+      </w:r>
       <w:r>
         <w:rPr>
           <w:rFonts w:asciiTheme="minorHAnsi" w:hAnsiTheme="minorHAnsi" w:cs="Calibri"/>
           <w:color w:val="00000A"/>
         </w:rPr>
-        <w:t xml:space="preserve">/or problems of the previous week </w:t>
+        <w:t>action points</w:t>
+      </w:r>
+      <w:r>
+        <w:rPr>
+          <w:rFonts w:asciiTheme="minorHAnsi" w:hAnsiTheme="minorHAnsi" w:cs="Calibri"/>
+          <w:color w:val="00000A"/>
+        </w:rPr>
+        <w:t xml:space="preserve"> of the meeting </w:t>
       </w:r>
       <w:r>
         <w:rPr>
@@ -5005,8 +4894,113 @@
       <w:r>
         <w:rPr>
           <w:rFonts w:asciiTheme="minorHAnsi" w:hAnsiTheme="minorHAnsi" w:cs="Calibri"/>
+          <w:color w:val="00000A"/>
+        </w:rPr>
+        <w:t xml:space="preserve"> mailed within 24 hours </w:t>
+      </w:r>
+      <w:r>
+        <w:rPr>
+          <w:rFonts w:asciiTheme="minorHAnsi" w:hAnsiTheme="minorHAnsi" w:cs="Calibri"/>
+          <w:color w:val="00000A"/>
+        </w:rPr>
+        <w:t>by</w:t>
+      </w:r>
+      <w:r>
+        <w:rPr>
+          <w:rFonts w:asciiTheme="minorHAnsi" w:hAnsiTheme="minorHAnsi" w:cs="Calibri"/>
+          <w:color w:val="00000A"/>
+        </w:rPr>
+        <w:t xml:space="preserve"> </w:t>
+      </w:r>
+      <w:r>
+        <w:rPr>
+          <w:rFonts w:asciiTheme="minorHAnsi" w:hAnsiTheme="minorHAnsi" w:cs="Calibri"/>
+          <w:color w:val="00000A"/>
+        </w:rPr>
+        <w:t>the secretary to the</w:t>
+      </w:r>
+      <w:r>
+        <w:rPr>
+          <w:rFonts w:asciiTheme="minorHAnsi" w:hAnsiTheme="minorHAnsi" w:cs="Calibri"/>
+          <w:color w:val="00000A"/>
+        </w:rPr>
+        <w:t xml:space="preserve"> project</w:t>
+      </w:r>
+      <w:r>
+        <w:rPr>
+          <w:rFonts w:asciiTheme="minorHAnsi" w:hAnsiTheme="minorHAnsi" w:cs="Calibri"/>
+          <w:color w:val="00000A"/>
+        </w:rPr>
+        <w:t xml:space="preserve"> members and</w:t>
+      </w:r>
+      <w:r>
+        <w:rPr>
+          <w:rFonts w:asciiTheme="minorHAnsi" w:hAnsiTheme="minorHAnsi" w:cs="Calibri"/>
+          <w:color w:val="00000A"/>
+        </w:rPr>
+        <w:t xml:space="preserve"> supervisor</w:t>
+      </w:r>
+      <w:r>
+        <w:rPr>
+          <w:rFonts w:asciiTheme="minorHAnsi" w:hAnsiTheme="minorHAnsi" w:cs="Calibri"/>
+          <w:color w:val="00000A"/>
+        </w:rPr>
+        <w:t>s</w:t>
+      </w:r>
+      <w:r>
+        <w:rPr>
+          <w:rFonts w:asciiTheme="minorHAnsi" w:hAnsiTheme="minorHAnsi" w:cs="Calibri"/>
+          <w:color w:val="00000A"/>
+        </w:rPr>
+        <w:t>.</w:t>
+      </w:r>
+      <w:r>
+        <w:rPr>
+          <w:rFonts w:asciiTheme="minorHAnsi" w:hAnsiTheme="minorHAnsi" w:cs="Calibri"/>
+          <w:color w:val="00000A"/>
+        </w:rPr>
+        <w:br/>
+      </w:r>
+      <w:r>
+        <w:rPr>
+          <w:rFonts w:asciiTheme="minorHAnsi" w:hAnsiTheme="minorHAnsi" w:cs="Calibri"/>
+          <w:color w:val="00000A"/>
+        </w:rPr>
+        <w:tab/>
+      </w:r>
+      <w:r>
+        <w:rPr>
+          <w:rFonts w:asciiTheme="minorHAnsi" w:hAnsiTheme="minorHAnsi" w:cs="Calibri"/>
+          <w:color w:val="00000A"/>
+        </w:rPr>
+        <w:t xml:space="preserve">The project supervisor and clients </w:t>
+      </w:r>
+      <w:r>
+        <w:rPr>
+          <w:rFonts w:asciiTheme="minorHAnsi" w:hAnsiTheme="minorHAnsi" w:cs="Calibri"/>
           <w:color w:val="4F81BD" w:themeColor="accent1"/>
         </w:rPr>
+        <w:t>were</w:t>
+      </w:r>
+      <w:r>
+        <w:rPr>
+          <w:rFonts w:asciiTheme="minorHAnsi" w:hAnsiTheme="minorHAnsi" w:cs="Calibri"/>
+          <w:color w:val="00000A"/>
+        </w:rPr>
+        <w:t xml:space="preserve"> available via email and personal contact for questions and/or uncertainties. Each week there </w:t>
+      </w:r>
+      <w:r>
+        <w:rPr>
+          <w:rFonts w:asciiTheme="minorHAnsi" w:hAnsiTheme="minorHAnsi" w:cs="Calibri"/>
+          <w:color w:val="4F81BD" w:themeColor="accent1"/>
+        </w:rPr>
+        <w:t>was</w:t>
+      </w:r>
+      <w:r>
+        <w:rPr>
+          <w:rFonts w:asciiTheme="minorHAnsi" w:hAnsiTheme="minorHAnsi" w:cs="Calibri"/>
+          <w:color w:val="4F81BD" w:themeColor="accent1"/>
+        </w:rPr>
         <w:t xml:space="preserve"> </w:t>
       </w:r>
       <w:r>
@@ -5014,21 +5008,42 @@
           <w:rFonts w:asciiTheme="minorHAnsi" w:hAnsiTheme="minorHAnsi" w:cs="Calibri"/>
           <w:color w:val="00000A"/>
         </w:rPr>
-        <w:t xml:space="preserve">discussed. The </w:t>
+        <w:t>a meeting with the project supervisor a</w:t>
       </w:r>
       <w:r>
         <w:rPr>
           <w:rFonts w:asciiTheme="minorHAnsi" w:hAnsiTheme="minorHAnsi" w:cs="Calibri"/>
           <w:color w:val="00000A"/>
         </w:rPr>
-        <w:t>action points</w:t>
+        <w:t>s scheduled on the school planning</w:t>
       </w:r>
       <w:r>
         <w:rPr>
           <w:rFonts w:asciiTheme="minorHAnsi" w:hAnsiTheme="minorHAnsi" w:cs="Calibri"/>
           <w:color w:val="00000A"/>
         </w:rPr>
-        <w:t xml:space="preserve"> of the meeting </w:t>
+        <w:t>.</w:t>
+      </w:r>
+      <w:r>
+        <w:rPr>
+          <w:rFonts w:asciiTheme="minorHAnsi" w:hAnsiTheme="minorHAnsi" w:cs="Calibri"/>
+          <w:color w:val="00000A"/>
+        </w:rPr>
+        <w:t xml:space="preserve"> T</w:t>
+      </w:r>
+      <w:r>
+        <w:rPr>
+          <w:rFonts w:asciiTheme="minorHAnsi" w:hAnsiTheme="minorHAnsi" w:cs="Calibri"/>
+          <w:color w:val="00000A"/>
+        </w:rPr>
+        <w:t>he client</w:t>
+      </w:r>
+      <w:r>
+        <w:rPr>
+          <w:rFonts w:asciiTheme="minorHAnsi" w:hAnsiTheme="minorHAnsi" w:cs="Calibri"/>
+          <w:color w:val="00000A"/>
+        </w:rPr>
+        <w:t xml:space="preserve">s </w:t>
       </w:r>
       <w:r>
         <w:rPr>
@@ -5040,193 +5055,16 @@
       <w:r>
         <w:rPr>
           <w:rFonts w:asciiTheme="minorHAnsi" w:hAnsiTheme="minorHAnsi" w:cs="Calibri"/>
+          <w:color w:val="4F81BD" w:themeColor="accent1"/>
+        </w:rPr>
+        <w:t xml:space="preserve"> </w:t>
+      </w:r>
+      <w:r>
+        <w:rPr>
+          <w:rFonts w:asciiTheme="minorHAnsi" w:hAnsiTheme="minorHAnsi" w:cs="Calibri"/>
           <w:color w:val="00000A"/>
         </w:rPr>
-        <w:t xml:space="preserve"> mailed within 24 hours </w:t>
-      </w:r>
-      <w:r>
-        <w:rPr>
-          <w:rFonts w:asciiTheme="minorHAnsi" w:hAnsiTheme="minorHAnsi" w:cs="Calibri"/>
-          <w:color w:val="00000A"/>
-        </w:rPr>
-        <w:t>by</w:t>
-      </w:r>
-      <w:r>
-        <w:rPr>
-          <w:rFonts w:asciiTheme="minorHAnsi" w:hAnsiTheme="minorHAnsi" w:cs="Calibri"/>
-          <w:color w:val="00000A"/>
-        </w:rPr>
-        <w:t xml:space="preserve"> </w:t>
-      </w:r>
-      <w:r>
-        <w:rPr>
-          <w:rFonts w:asciiTheme="minorHAnsi" w:hAnsiTheme="minorHAnsi" w:cs="Calibri"/>
-          <w:color w:val="00000A"/>
-        </w:rPr>
-        <w:t>the secretary to the</w:t>
-      </w:r>
-      <w:r>
-        <w:rPr>
-          <w:rFonts w:asciiTheme="minorHAnsi" w:hAnsiTheme="minorHAnsi" w:cs="Calibri"/>
-          <w:color w:val="00000A"/>
-        </w:rPr>
-        <w:t xml:space="preserve"> project</w:t>
-      </w:r>
-      <w:r>
-        <w:rPr>
-          <w:rFonts w:asciiTheme="minorHAnsi" w:hAnsiTheme="minorHAnsi" w:cs="Calibri"/>
-          <w:color w:val="00000A"/>
-        </w:rPr>
-        <w:t xml:space="preserve"> members and</w:t>
-      </w:r>
-      <w:r>
-        <w:rPr>
-          <w:rFonts w:asciiTheme="minorHAnsi" w:hAnsiTheme="minorHAnsi" w:cs="Calibri"/>
-          <w:color w:val="00000A"/>
-        </w:rPr>
-        <w:t xml:space="preserve"> supervisor</w:t>
-      </w:r>
-      <w:r>
-        <w:rPr>
-          <w:rFonts w:asciiTheme="minorHAnsi" w:hAnsiTheme="minorHAnsi" w:cs="Calibri"/>
-          <w:color w:val="00000A"/>
-        </w:rPr>
-        <w:t>s</w:t>
-      </w:r>
-      <w:r>
-        <w:rPr>
-          <w:rFonts w:asciiTheme="minorHAnsi" w:hAnsiTheme="minorHAnsi" w:cs="Calibri"/>
-          <w:color w:val="00000A"/>
-        </w:rPr>
-        <w:t>.</w:t>
-      </w:r>
-      <w:r>
-        <w:rPr>
-          <w:rFonts w:asciiTheme="minorHAnsi" w:hAnsiTheme="minorHAnsi" w:cs="Calibri"/>
-          <w:color w:val="00000A"/>
-        </w:rPr>
-        <w:br/>
-      </w:r>
-      <w:r>
-        <w:rPr>
-          <w:rFonts w:asciiTheme="minorHAnsi" w:hAnsiTheme="minorHAnsi" w:cs="Calibri"/>
-          <w:color w:val="00000A"/>
-        </w:rPr>
-        <w:tab/>
-      </w:r>
-      <w:r>
-        <w:rPr>
-          <w:rFonts w:asciiTheme="minorHAnsi" w:hAnsiTheme="minorHAnsi" w:cs="Calibri"/>
-          <w:color w:val="00000A"/>
-        </w:rPr>
-        <w:t xml:space="preserve">The project supervisor and clients </w:t>
-      </w:r>
-      <w:r>
-        <w:rPr>
-          <w:rFonts w:asciiTheme="minorHAnsi" w:hAnsiTheme="minorHAnsi" w:cs="Calibri"/>
-          <w:color w:val="4F81BD" w:themeColor="accent1"/>
-        </w:rPr>
-        <w:t>were</w:t>
-      </w:r>
-      <w:r>
-        <w:rPr>
-          <w:rFonts w:asciiTheme="minorHAnsi" w:hAnsiTheme="minorHAnsi" w:cs="Calibri"/>
-          <w:color w:val="00000A"/>
-        </w:rPr>
-        <w:t xml:space="preserve"> available via email and personal contact for questions and/or uncertainties. Each week there </w:t>
-      </w:r>
-      <w:r>
-        <w:rPr>
-          <w:rFonts w:asciiTheme="minorHAnsi" w:hAnsiTheme="minorHAnsi" w:cs="Calibri"/>
-          <w:color w:val="4F81BD" w:themeColor="accent1"/>
-        </w:rPr>
-        <w:t>was</w:t>
-      </w:r>
-      <w:r>
-        <w:rPr>
-          <w:rFonts w:asciiTheme="minorHAnsi" w:hAnsiTheme="minorHAnsi" w:cs="Calibri"/>
-          <w:color w:val="4F81BD" w:themeColor="accent1"/>
-        </w:rPr>
-        <w:t xml:space="preserve"> </w:t>
-      </w:r>
-      <w:r>
-        <w:rPr>
-          <w:rFonts w:asciiTheme="minorHAnsi" w:hAnsiTheme="minorHAnsi" w:cs="Calibri"/>
-          <w:color w:val="00000A"/>
-        </w:rPr>
-        <w:t>a meeting with the project supervisor a</w:t>
-      </w:r>
-      <w:r>
-        <w:rPr>
-          <w:rFonts w:asciiTheme="minorHAnsi" w:hAnsiTheme="minorHAnsi" w:cs="Calibri"/>
-          <w:color w:val="00000A"/>
-        </w:rPr>
-        <w:t>s scheduled on the school planning</w:t>
-      </w:r>
-      <w:r>
-        <w:rPr>
-          <w:rFonts w:asciiTheme="minorHAnsi" w:hAnsiTheme="minorHAnsi" w:cs="Calibri"/>
-          <w:color w:val="00000A"/>
-        </w:rPr>
-        <w:t>.</w:t>
-      </w:r>
-      <w:r>
-        <w:rPr>
-          <w:rFonts w:asciiTheme="minorHAnsi" w:hAnsiTheme="minorHAnsi" w:cs="Calibri"/>
-          <w:color w:val="00000A"/>
-        </w:rPr>
-        <w:t xml:space="preserve"> T</w:t>
-      </w:r>
-      <w:r>
-        <w:rPr>
-          <w:rFonts w:asciiTheme="minorHAnsi" w:hAnsiTheme="minorHAnsi" w:cs="Calibri"/>
-          <w:color w:val="00000A"/>
-        </w:rPr>
-        <w:t>he client</w:t>
-      </w:r>
-      <w:r>
-        <w:rPr>
-          <w:rFonts w:asciiTheme="minorHAnsi" w:hAnsiTheme="minorHAnsi" w:cs="Calibri"/>
-          <w:color w:val="00000A"/>
-        </w:rPr>
-        <w:t xml:space="preserve">s </w:t>
-      </w:r>
-      <w:r>
-        <w:rPr>
-          <w:rFonts w:asciiTheme="minorHAnsi" w:hAnsiTheme="minorHAnsi" w:cs="Calibri"/>
-          <w:color w:val="4F81BD" w:themeColor="accent1"/>
-        </w:rPr>
-        <w:t>were</w:t>
-      </w:r>
-      <w:r>
-        <w:rPr>
-          <w:rFonts w:asciiTheme="minorHAnsi" w:hAnsiTheme="minorHAnsi" w:cs="Calibri"/>
-          <w:color w:val="4F81BD" w:themeColor="accent1"/>
-        </w:rPr>
-        <w:t xml:space="preserve"> </w:t>
-      </w:r>
-      <w:r>
-        <w:rPr>
-          <w:rFonts w:asciiTheme="minorHAnsi" w:hAnsiTheme="minorHAnsi" w:cs="Calibri"/>
-          <w:color w:val="00000A"/>
-        </w:rPr>
-        <w:t xml:space="preserve">kept informed via a weekly </w:t>
-      </w:r>
-      <w:proofErr w:type="gramStart"/>
-      <w:r>
-        <w:rPr>
-          <w:rFonts w:asciiTheme="minorHAnsi" w:hAnsiTheme="minorHAnsi" w:cs="Calibri"/>
-          <w:color w:val="00000A"/>
-        </w:rPr>
-        <w:t>email  containing</w:t>
-      </w:r>
-      <w:proofErr w:type="gramEnd"/>
-      <w:r>
-        <w:rPr>
-          <w:rFonts w:asciiTheme="minorHAnsi" w:hAnsiTheme="minorHAnsi" w:cs="Calibri"/>
-          <w:color w:val="00000A"/>
-        </w:rPr>
-        <w:t xml:space="preserve"> results and </w:t>
+        <w:t xml:space="preserve">kept informed via a weekly email  containing results and </w:t>
       </w:r>
       <w:r>
         <w:rPr>
@@ -5663,7 +5501,7 @@
     </w:p>
     <w:p>
       <w:pPr>
-        <w:pStyle w:val="Heading1"/>
+        <w:pStyle w:val="Kop1"/>
         <w:rPr>
           <w:rFonts w:asciiTheme="minorHAnsi" w:hAnsiTheme="minorHAnsi"/>
         </w:rPr>
@@ -5685,7 +5523,7 @@
           <w:left w:w="10" w:type="dxa"/>
           <w:right w:w="10" w:type="dxa"/>
         </w:tblCellMar>
-        <w:tblLook w:val="0000" w:firstRow="0" w:lastRow="0" w:firstColumn="0" w:lastColumn="0" w:noHBand="0" w:noVBand="0"/>
+        <w:tblLook w:val="0000"/>
       </w:tblPr>
       <w:tblGrid>
         <w:gridCol w:w="2024"/>
@@ -8926,7 +8764,7 @@
     </w:p>
     <w:p>
       <w:pPr>
-        <w:pStyle w:val="Heading2"/>
+        <w:pStyle w:val="Kop2"/>
         <w:rPr>
           <w:rFonts w:asciiTheme="minorHAnsi" w:hAnsiTheme="minorHAnsi"/>
           <w:sz w:val="28"/>
@@ -8974,7 +8812,7 @@
         <w:drawing>
           <wp:inline distT="0" distB="0" distL="0" distR="0">
             <wp:extent cx="5941695" cy="790575"/>
-            <wp:effectExtent l="0" t="0" r="20955" b="0"/>
+            <wp:effectExtent l="19050" t="0" r="40005" b="0"/>
             <wp:docPr id="1" name="Diagram 5"/>
             <wp:cNvGraphicFramePr>
               <a:graphicFrameLocks xmlns:a="http://schemas.openxmlformats.org/drawingml/2006/main"/>
@@ -8990,7 +8828,7 @@
     </w:p>
     <w:p>
       <w:pPr>
-        <w:pStyle w:val="Heading2"/>
+        <w:pStyle w:val="Kop2"/>
         <w:rPr>
           <w:rFonts w:asciiTheme="minorHAnsi" w:hAnsiTheme="minorHAnsi"/>
           <w:sz w:val="28"/>
@@ -9116,7 +8954,7 @@
     </w:p>
     <w:p>
       <w:pPr>
-        <w:pStyle w:val="Heading1"/>
+        <w:pStyle w:val="Kop1"/>
         <w:rPr>
           <w:rFonts w:asciiTheme="minorHAnsi" w:hAnsiTheme="minorHAnsi"/>
         </w:rPr>
@@ -9243,23 +9081,7 @@
           <w:rFonts w:asciiTheme="minorHAnsi" w:hAnsiTheme="minorHAnsi" w:cs="Calibri"/>
           <w:color w:val="00000A"/>
         </w:rPr>
-        <w:t>t have enough memory for some of the tasks of the software</w:t>
-      </w:r>
-      <w:proofErr w:type="gramStart"/>
-      <w:r>
-        <w:rPr>
-          <w:rFonts w:asciiTheme="minorHAnsi" w:hAnsiTheme="minorHAnsi" w:cs="Calibri"/>
-          <w:color w:val="00000A"/>
-        </w:rPr>
-        <w:t>)  and</w:t>
-      </w:r>
-      <w:proofErr w:type="gramEnd"/>
-      <w:r>
-        <w:rPr>
-          <w:rFonts w:asciiTheme="minorHAnsi" w:hAnsiTheme="minorHAnsi" w:cs="Calibri"/>
-          <w:color w:val="00000A"/>
-        </w:rPr>
-        <w:t xml:space="preserve"> other mechanical failures. Personal injury during the project might also </w:t>
+        <w:t xml:space="preserve">t have enough memory for some of the tasks of the software)  and other mechanical failures. Personal injury during the project might also </w:t>
       </w:r>
       <w:r>
         <w:rPr>
@@ -9298,7 +9120,7 @@
           <w:left w:w="10" w:type="dxa"/>
           <w:right w:w="10" w:type="dxa"/>
         </w:tblCellMar>
-        <w:tblLook w:val="0000" w:firstRow="0" w:lastRow="0" w:firstColumn="0" w:lastColumn="0" w:noHBand="0" w:noVBand="0"/>
+        <w:tblLook w:val="0000"/>
       </w:tblPr>
       <w:tblGrid>
         <w:gridCol w:w="1206"/>
@@ -10975,7 +10797,6 @@
           <w:color w:val="00000A"/>
         </w:rPr>
       </w:pPr>
-      <w:proofErr w:type="gramStart"/>
       <w:r>
         <w:rPr>
           <w:rFonts w:asciiTheme="minorHAnsi" w:hAnsiTheme="minorHAnsi" w:cs="Calibri"/>
@@ -10997,7 +10818,6 @@
         </w:rPr>
         <w:t>.</w:t>
       </w:r>
-      <w:proofErr w:type="gramEnd"/>
     </w:p>
     <w:p>
       <w:pPr>
@@ -11014,139 +10834,91 @@
           <w:rFonts w:asciiTheme="minorHAnsi" w:hAnsiTheme="minorHAnsi" w:cs="Calibri"/>
           <w:color w:val="00000A"/>
         </w:rPr>
-        <w:t xml:space="preserve">For all risk factors 1 is low and 5 </w:t>
-      </w:r>
-      <w:proofErr w:type="gramStart"/>
+        <w:t>For all risk factors 1 is low and 5 is high. Three</w:t>
+      </w:r>
       <w:r>
         <w:rPr>
           <w:rFonts w:asciiTheme="minorHAnsi" w:hAnsiTheme="minorHAnsi" w:cs="Calibri"/>
           <w:color w:val="00000A"/>
         </w:rPr>
-        <w:t>is</w:t>
-      </w:r>
-      <w:proofErr w:type="gramEnd"/>
+        <w:t xml:space="preserve"> factors </w:t>
+      </w:r>
+      <w:r>
+        <w:rPr>
+          <w:rFonts w:asciiTheme="minorHAnsi" w:hAnsiTheme="minorHAnsi" w:cs="Calibri"/>
+          <w:color w:val="4F81BD" w:themeColor="accent1"/>
+        </w:rPr>
+        <w:t>were</w:t>
+      </w:r>
       <w:r>
         <w:rPr>
           <w:rFonts w:asciiTheme="minorHAnsi" w:hAnsiTheme="minorHAnsi" w:cs="Calibri"/>
           <w:color w:val="00000A"/>
         </w:rPr>
-        <w:t xml:space="preserve"> high. Three</w:t>
+        <w:t xml:space="preserve"> taken into account:</w:t>
       </w:r>
       <w:r>
         <w:rPr>
           <w:rFonts w:asciiTheme="minorHAnsi" w:hAnsiTheme="minorHAnsi" w:cs="Calibri"/>
           <w:color w:val="00000A"/>
         </w:rPr>
-        <w:t xml:space="preserve"> factors </w:t>
+        <w:t xml:space="preserve"> chance of appearance , impact and chance </w:t>
+      </w:r>
+      <w:r>
+        <w:rPr>
+          <w:rFonts w:asciiTheme="minorHAnsi" w:hAnsiTheme="minorHAnsi" w:cs="Calibri"/>
+          <w:color w:val="00000A"/>
+        </w:rPr>
+        <w:t xml:space="preserve">of discovery. The risk factor </w:t>
       </w:r>
       <w:r>
         <w:rPr>
           <w:rFonts w:asciiTheme="minorHAnsi" w:hAnsiTheme="minorHAnsi" w:cs="Calibri"/>
           <w:color w:val="4F81BD" w:themeColor="accent1"/>
         </w:rPr>
-        <w:t>were</w:t>
+        <w:t>was</w:t>
       </w:r>
       <w:r>
         <w:rPr>
           <w:rFonts w:asciiTheme="minorHAnsi" w:hAnsiTheme="minorHAnsi" w:cs="Calibri"/>
           <w:color w:val="00000A"/>
         </w:rPr>
-        <w:t xml:space="preserve"> taken into account:</w:t>
+        <w:t xml:space="preserve"> </w:t>
       </w:r>
       <w:r>
         <w:rPr>
           <w:rFonts w:asciiTheme="minorHAnsi" w:hAnsiTheme="minorHAnsi" w:cs="Calibri"/>
           <w:color w:val="00000A"/>
         </w:rPr>
-        <w:t xml:space="preserve"> chance of </w:t>
-      </w:r>
-      <w:proofErr w:type="gramStart"/>
+        <w:t xml:space="preserve">calculated </w:t>
+      </w:r>
       <w:r>
         <w:rPr>
           <w:rFonts w:asciiTheme="minorHAnsi" w:hAnsiTheme="minorHAnsi" w:cs="Calibri"/>
           <w:color w:val="00000A"/>
         </w:rPr>
-        <w:t>appearance ,</w:t>
-      </w:r>
-      <w:proofErr w:type="gramEnd"/>
+        <w:t>by multip</w:t>
+      </w:r>
       <w:r>
         <w:rPr>
           <w:rFonts w:asciiTheme="minorHAnsi" w:hAnsiTheme="minorHAnsi" w:cs="Calibri"/>
           <w:color w:val="00000A"/>
         </w:rPr>
-        <w:t xml:space="preserve"> impact and chance </w:t>
+        <w:t>lying the three individual value</w:t>
       </w:r>
       <w:r>
         <w:rPr>
           <w:rFonts w:asciiTheme="minorHAnsi" w:hAnsiTheme="minorHAnsi" w:cs="Calibri"/>
           <w:color w:val="00000A"/>
         </w:rPr>
-        <w:t xml:space="preserve">of discovery. The risk factor </w:t>
-      </w:r>
-      <w:r>
-        <w:rPr>
-          <w:rFonts w:asciiTheme="minorHAnsi" w:hAnsiTheme="minorHAnsi" w:cs="Calibri"/>
-          <w:color w:val="4F81BD" w:themeColor="accent1"/>
-        </w:rPr>
-        <w:t>was</w:t>
+        <w:t xml:space="preserve">s </w:t>
       </w:r>
       <w:r>
         <w:rPr>
           <w:rFonts w:asciiTheme="minorHAnsi" w:hAnsiTheme="minorHAnsi" w:cs="Calibri"/>
           <w:color w:val="00000A"/>
         </w:rPr>
-        <w:t xml:space="preserve"> </w:t>
-      </w:r>
-      <w:r>
-        <w:rPr>
-          <w:rFonts w:asciiTheme="minorHAnsi" w:hAnsiTheme="minorHAnsi" w:cs="Calibri"/>
-          <w:color w:val="00000A"/>
-        </w:rPr>
-        <w:t xml:space="preserve">calculated </w:t>
-      </w:r>
-      <w:r>
-        <w:rPr>
-          <w:rFonts w:asciiTheme="minorHAnsi" w:hAnsiTheme="minorHAnsi" w:cs="Calibri"/>
-          <w:color w:val="00000A"/>
-        </w:rPr>
-        <w:t>by multip</w:t>
-      </w:r>
-      <w:r>
-        <w:rPr>
-          <w:rFonts w:asciiTheme="minorHAnsi" w:hAnsiTheme="minorHAnsi" w:cs="Calibri"/>
-          <w:color w:val="00000A"/>
-        </w:rPr>
-        <w:t xml:space="preserve">lying the three individual </w:t>
-      </w:r>
-      <w:proofErr w:type="gramStart"/>
-      <w:r>
-        <w:rPr>
-          <w:rFonts w:asciiTheme="minorHAnsi" w:hAnsiTheme="minorHAnsi" w:cs="Calibri"/>
-          <w:color w:val="00000A"/>
-        </w:rPr>
-        <w:t>value</w:t>
-      </w:r>
-      <w:r>
-        <w:rPr>
-          <w:rFonts w:asciiTheme="minorHAnsi" w:hAnsiTheme="minorHAnsi" w:cs="Calibri"/>
-          <w:color w:val="00000A"/>
-        </w:rPr>
-        <w:t xml:space="preserve">s </w:t>
-      </w:r>
-      <w:r>
-        <w:rPr>
-          <w:rFonts w:asciiTheme="minorHAnsi" w:hAnsiTheme="minorHAnsi" w:cs="Calibri"/>
-          <w:color w:val="00000A"/>
-        </w:rPr>
-        <w:t>.</w:t>
-      </w:r>
-      <w:proofErr w:type="gramEnd"/>
-      <w:r>
-        <w:rPr>
-          <w:rFonts w:asciiTheme="minorHAnsi" w:hAnsiTheme="minorHAnsi" w:cs="Calibri"/>
-          <w:color w:val="00000A"/>
-        </w:rPr>
-        <w:t xml:space="preserve"> Anything under 10 constitutes a </w:t>
+        <w:t xml:space="preserve">. Anything under 10 constitutes a </w:t>
       </w:r>
       <w:r>
         <w:rPr>
@@ -11270,7 +11042,7 @@
     </w:p>
     <w:p>
       <w:pPr>
-        <w:pStyle w:val="Heading1"/>
+        <w:pStyle w:val="Kop1"/>
         <w:rPr>
           <w:rFonts w:asciiTheme="minorHAnsi" w:hAnsiTheme="minorHAnsi"/>
         </w:rPr>
@@ -11324,19 +11096,11 @@
           <w:rFonts w:asciiTheme="minorHAnsi" w:hAnsiTheme="minorHAnsi"/>
         </w:rPr>
       </w:pPr>
-      <w:proofErr w:type="gramStart"/>
       <w:r>
         <w:rPr>
           <w:rFonts w:asciiTheme="minorHAnsi" w:hAnsiTheme="minorHAnsi"/>
         </w:rPr>
-        <w:t>running</w:t>
-      </w:r>
-      <w:proofErr w:type="gramEnd"/>
-      <w:r>
-        <w:rPr>
-          <w:rFonts w:asciiTheme="minorHAnsi" w:hAnsiTheme="minorHAnsi"/>
-        </w:rPr>
-        <w:t xml:space="preserve"> a default analysis and scoring the identifications obtained.</w:t>
+        <w:t>running a default analysis and scoring the identifications obtained.</w:t>
       </w:r>
     </w:p>
     <w:p>
@@ -11348,9 +11112,9 @@
     </w:p>
     <w:tbl>
       <w:tblPr>
-        <w:tblStyle w:val="TableGrid"/>
+        <w:tblStyle w:val="Tabelraster"/>
         <w:tblW w:w="0" w:type="auto"/>
-        <w:tblLook w:val="04A0" w:firstRow="1" w:lastRow="0" w:firstColumn="1" w:lastColumn="0" w:noHBand="0" w:noVBand="1"/>
+        <w:tblLook w:val="04A0"/>
       </w:tblPr>
       <w:tblGrid>
         <w:gridCol w:w="1875"/>
@@ -11706,7 +11470,7 @@
     </w:p>
     <w:p>
       <w:pPr>
-        <w:pStyle w:val="Heading2"/>
+        <w:pStyle w:val="Kop2"/>
         <w:rPr>
           <w:rFonts w:asciiTheme="minorHAnsi" w:hAnsiTheme="minorHAnsi"/>
           <w:sz w:val="28"/>
@@ -11724,7 +11488,7 @@
     </w:p>
     <w:p>
       <w:pPr>
-        <w:pStyle w:val="NormalWeb"/>
+        <w:pStyle w:val="Normaalweb"/>
         <w:spacing w:after="0"/>
         <w:rPr>
           <w:rFonts w:asciiTheme="minorHAnsi" w:hAnsiTheme="minorHAnsi"/>
@@ -11754,25 +11518,7 @@
           <w:sz w:val="22"/>
           <w:szCs w:val="22"/>
         </w:rPr>
-        <w:t xml:space="preserve"> sequences. There </w:t>
-      </w:r>
-      <w:proofErr w:type="gramStart"/>
-      <w:r>
-        <w:rPr>
-          <w:rFonts w:asciiTheme="minorHAnsi" w:hAnsiTheme="minorHAnsi"/>
-          <w:sz w:val="22"/>
-          <w:szCs w:val="22"/>
-        </w:rPr>
-        <w:t>are</w:t>
-      </w:r>
-      <w:proofErr w:type="gramEnd"/>
-      <w:r>
-        <w:rPr>
-          <w:rFonts w:asciiTheme="minorHAnsi" w:hAnsiTheme="minorHAnsi"/>
-          <w:sz w:val="22"/>
-          <w:szCs w:val="22"/>
-        </w:rPr>
-        <w:t xml:space="preserve"> plug-ins available yet none of them will add the ability to trim. Torrent suite has a different focus than the other programs and requires a di</w:t>
+        <w:t xml:space="preserve"> sequences. There are plug-ins available yet none of them will add the ability to trim. Torrent suite has a different focus than the other programs and requires a di</w:t>
       </w:r>
       <w:r>
         <w:rPr>
@@ -11933,7 +11679,7 @@
     </w:p>
     <w:p>
       <w:pPr>
-        <w:pStyle w:val="NormalWeb"/>
+        <w:pStyle w:val="Normaalweb"/>
         <w:spacing w:after="0"/>
         <w:ind w:firstLine="720"/>
         <w:rPr>
@@ -11978,7 +11724,7 @@
     </w:p>
     <w:p>
       <w:pPr>
-        <w:pStyle w:val="NormalWeb"/>
+        <w:pStyle w:val="Normaalweb"/>
         <w:spacing w:after="0"/>
         <w:rPr>
           <w:rFonts w:asciiTheme="minorHAnsi" w:hAnsiTheme="minorHAnsi"/>
@@ -11988,7 +11734,7 @@
     </w:p>
     <w:p>
       <w:pPr>
-        <w:pStyle w:val="Heading2"/>
+        <w:pStyle w:val="Kop2"/>
         <w:rPr>
           <w:rFonts w:asciiTheme="minorHAnsi" w:hAnsiTheme="minorHAnsi"/>
           <w:sz w:val="28"/>
@@ -12006,7 +11752,7 @@
     </w:p>
     <w:p>
       <w:pPr>
-        <w:pStyle w:val="NormalWeb"/>
+        <w:pStyle w:val="Normaalweb"/>
         <w:spacing w:after="0"/>
         <w:rPr>
           <w:rFonts w:asciiTheme="minorHAnsi" w:hAnsiTheme="minorHAnsi"/>
@@ -12068,46 +11814,28 @@
           <w:sz w:val="22"/>
           <w:szCs w:val="22"/>
         </w:rPr>
-        <w:t xml:space="preserve"> usually clean and simple. Tutorials are readily available and are one of the first things one sees when they boot up the program. These tutorials are partitioned in segments with exercises with varying difficulty, ranging from a Beginner tutorial to ones useful to any </w:t>
-      </w:r>
-      <w:proofErr w:type="gramStart"/>
+        <w:t xml:space="preserve"> usually clean and simple. Tutorials are readily available and are one of the first things one sees when they boot up the program. These tutorials are partitioned in segments with exercises with varying difficulty, ranging from a Beginner tutorial to ones useful to any Advanced user. It can be concluded is not hard to get used to working with </w:t>
+      </w:r>
       <w:r>
         <w:rPr>
           <w:rFonts w:asciiTheme="minorHAnsi" w:hAnsiTheme="minorHAnsi"/>
           <w:sz w:val="22"/>
           <w:szCs w:val="22"/>
         </w:rPr>
-        <w:t>Advanced</w:t>
-      </w:r>
-      <w:proofErr w:type="gramEnd"/>
+        <w:t>GENEIOUS</w:t>
+      </w:r>
       <w:r>
         <w:rPr>
           <w:rFonts w:asciiTheme="minorHAnsi" w:hAnsiTheme="minorHAnsi"/>
           <w:sz w:val="22"/>
           <w:szCs w:val="22"/>
         </w:rPr>
-        <w:t xml:space="preserve"> user. It can be concluded is not hard to get used to working with </w:t>
-      </w:r>
-      <w:r>
-        <w:rPr>
-          <w:rFonts w:asciiTheme="minorHAnsi" w:hAnsiTheme="minorHAnsi"/>
-          <w:sz w:val="22"/>
-          <w:szCs w:val="22"/>
-        </w:rPr>
-        <w:t>GENEIOUS</w:t>
-      </w:r>
-      <w:r>
-        <w:rPr>
-          <w:rFonts w:asciiTheme="minorHAnsi" w:hAnsiTheme="minorHAnsi"/>
-          <w:sz w:val="22"/>
-          <w:szCs w:val="22"/>
-        </w:rPr>
         <w:t xml:space="preserve"> as long as one follows these tutorials. They are available online as well.</w:t>
       </w:r>
     </w:p>
     <w:p>
       <w:pPr>
-        <w:pStyle w:val="NormalWeb"/>
+        <w:pStyle w:val="Normaalweb"/>
         <w:spacing w:after="0"/>
         <w:rPr>
           <w:rFonts w:asciiTheme="minorHAnsi" w:hAnsiTheme="minorHAnsi"/>
@@ -12117,7 +11845,7 @@
     </w:p>
     <w:p>
       <w:pPr>
-        <w:pStyle w:val="NormalWeb"/>
+        <w:pStyle w:val="Normaalweb"/>
         <w:spacing w:after="0"/>
         <w:rPr>
           <w:rFonts w:asciiTheme="minorHAnsi" w:hAnsiTheme="minorHAnsi"/>
@@ -12127,7 +11855,7 @@
     </w:p>
     <w:p>
       <w:pPr>
-        <w:pStyle w:val="Heading2"/>
+        <w:pStyle w:val="Kop2"/>
         <w:rPr>
           <w:rFonts w:asciiTheme="minorHAnsi" w:hAnsiTheme="minorHAnsi"/>
           <w:b w:val="0"/>
@@ -12145,7 +11873,7 @@
     </w:p>
     <w:p>
       <w:pPr>
-        <w:pStyle w:val="NormalWeb"/>
+        <w:pStyle w:val="Normaalweb"/>
         <w:spacing w:after="0"/>
         <w:rPr>
           <w:rFonts w:asciiTheme="minorHAnsi" w:hAnsiTheme="minorHAnsi"/>
@@ -12197,7 +11925,6 @@
           <w:szCs w:val="22"/>
         </w:rPr>
       </w:pPr>
-      <w:proofErr w:type="gramStart"/>
       <w:r>
         <w:rPr>
           <w:rFonts w:asciiTheme="minorHAnsi" w:hAnsiTheme="minorHAnsi" w:cs="Times New Roman"/>
@@ -12220,16 +11947,7 @@
           <w:sz w:val="22"/>
           <w:szCs w:val="22"/>
         </w:rPr>
-        <w:t>.</w:t>
-      </w:r>
-      <w:proofErr w:type="gramEnd"/>
-      <w:r>
-        <w:rPr>
-          <w:rFonts w:asciiTheme="minorHAnsi" w:hAnsiTheme="minorHAnsi" w:cs="Times New Roman"/>
-          <w:sz w:val="22"/>
-          <w:szCs w:val="22"/>
-        </w:rPr>
-        <w:t xml:space="preserve"> </w:t>
+        <w:t xml:space="preserve">. </w:t>
       </w:r>
       <w:r>
         <w:rPr>
@@ -12367,7 +12085,7 @@
     </w:p>
     <w:p>
       <w:pPr>
-        <w:pStyle w:val="Heading1"/>
+        <w:pStyle w:val="Kop1"/>
         <w:rPr>
           <w:rFonts w:asciiTheme="minorHAnsi" w:hAnsiTheme="minorHAnsi"/>
           <w:sz w:val="22"/>
@@ -12377,7 +12095,7 @@
     </w:p>
     <w:p>
       <w:pPr>
-        <w:pStyle w:val="Heading2"/>
+        <w:pStyle w:val="Kop2"/>
         <w:rPr>
           <w:rFonts w:asciiTheme="minorHAnsi" w:hAnsiTheme="minorHAnsi"/>
           <w:sz w:val="28"/>
@@ -12395,7 +12113,7 @@
     </w:p>
     <w:p>
       <w:pPr>
-        <w:pStyle w:val="NormalWeb"/>
+        <w:pStyle w:val="Normaalweb"/>
         <w:spacing w:after="0"/>
         <w:rPr>
           <w:rFonts w:asciiTheme="minorHAnsi" w:hAnsiTheme="minorHAnsi"/>
@@ -12716,7 +12434,7 @@
     </w:p>
     <w:p>
       <w:pPr>
-        <w:pStyle w:val="Heading1"/>
+        <w:pStyle w:val="Kop1"/>
         <w:rPr>
           <w:rFonts w:asciiTheme="minorHAnsi" w:hAnsiTheme="minorHAnsi"/>
         </w:rPr>
@@ -12726,7 +12444,7 @@
     <w:p/>
     <w:p>
       <w:pPr>
-        <w:pStyle w:val="Heading1"/>
+        <w:pStyle w:val="Kop1"/>
         <w:rPr>
           <w:rFonts w:asciiTheme="minorHAnsi" w:hAnsiTheme="minorHAnsi"/>
         </w:rPr>
@@ -12734,7 +12452,7 @@
     </w:p>
     <w:p>
       <w:pPr>
-        <w:pStyle w:val="Heading1"/>
+        <w:pStyle w:val="Kop1"/>
         <w:rPr>
           <w:rFonts w:asciiTheme="minorHAnsi" w:hAnsiTheme="minorHAnsi"/>
         </w:rPr>
@@ -12792,7 +12510,7 @@
         <w:tblW w:w="10352" w:type="dxa"/>
         <w:tblInd w:w="93" w:type="dxa"/>
         <w:tblLayout w:type="fixed"/>
-        <w:tblLook w:val="04A0" w:firstRow="1" w:lastRow="0" w:firstColumn="1" w:lastColumn="0" w:noHBand="0" w:noVBand="1"/>
+        <w:tblLook w:val="04A0"/>
       </w:tblPr>
       <w:tblGrid>
         <w:gridCol w:w="2588"/>
@@ -15655,7 +15373,6 @@
           <w:rFonts w:asciiTheme="minorHAnsi" w:hAnsiTheme="minorHAnsi" w:cs="Calibri"/>
         </w:rPr>
       </w:pPr>
-      <w:proofErr w:type="gramStart"/>
       <w:r>
         <w:rPr>
           <w:rFonts w:asciiTheme="minorHAnsi" w:hAnsiTheme="minorHAnsi" w:cs="Calibri"/>
@@ -15714,14 +15431,7 @@
         <w:rPr>
           <w:rFonts w:asciiTheme="minorHAnsi" w:hAnsiTheme="minorHAnsi" w:cs="Calibri"/>
         </w:rPr>
-        <w:t>.</w:t>
-      </w:r>
-      <w:proofErr w:type="gramEnd"/>
-      <w:r>
-        <w:rPr>
-          <w:rFonts w:asciiTheme="minorHAnsi" w:hAnsiTheme="minorHAnsi" w:cs="Calibri"/>
-        </w:rPr>
-        <w:t xml:space="preserve"> Plus</w:t>
+        <w:t>. Plus</w:t>
       </w:r>
       <w:r>
         <w:rPr>
@@ -15757,21 +15467,7 @@
         <w:rPr>
           <w:rFonts w:asciiTheme="minorHAnsi" w:hAnsiTheme="minorHAnsi" w:cs="Calibri"/>
         </w:rPr>
-        <w:t xml:space="preserve"> (-</w:t>
-      </w:r>
-      <w:proofErr w:type="gramStart"/>
-      <w:r>
-        <w:rPr>
-          <w:rFonts w:asciiTheme="minorHAnsi" w:hAnsiTheme="minorHAnsi" w:cs="Calibri"/>
-        </w:rPr>
-        <w:t>)  means</w:t>
-      </w:r>
-      <w:proofErr w:type="gramEnd"/>
-      <w:r>
-        <w:rPr>
-          <w:rFonts w:asciiTheme="minorHAnsi" w:hAnsiTheme="minorHAnsi" w:cs="Calibri"/>
-        </w:rPr>
-        <w:t xml:space="preserve"> it is not present and </w:t>
+        <w:t xml:space="preserve"> (-)  means it is not present and </w:t>
       </w:r>
       <w:r>
         <w:rPr>
@@ -15885,24 +15581,39 @@
           <w:rFonts w:asciiTheme="minorHAnsi" w:hAnsiTheme="minorHAnsi" w:cs="Calibri"/>
         </w:rPr>
       </w:pPr>
-      <w:r>
-        <w:rPr>
-          <w:rFonts w:asciiTheme="minorHAnsi" w:hAnsiTheme="minorHAnsi" w:cs="Calibri"/>
-        </w:rPr>
+    </w:p>
+    <w:p>
+      <w:pPr>
+        <w:rPr>
+          <w:rFonts w:asciiTheme="minorHAnsi" w:hAnsiTheme="minorHAnsi" w:cs="Calibri"/>
+        </w:rPr>
+      </w:pPr>
+    </w:p>
+    <w:p>
+      <w:pPr>
+        <w:rPr>
+          <w:rFonts w:asciiTheme="minorHAnsi" w:hAnsiTheme="minorHAnsi" w:cs="Calibri"/>
+        </w:rPr>
+      </w:pPr>
+    </w:p>
+    <w:p>
+      <w:pPr>
+        <w:rPr>
+          <w:rFonts w:asciiTheme="minorHAnsi" w:hAnsiTheme="minorHAnsi" w:cs="Calibri"/>
+        </w:rPr>
+      </w:pPr>
+      <w:r>
+        <w:rPr>
+          <w:rFonts w:asciiTheme="minorHAnsi" w:hAnsiTheme="minorHAnsi" w:cs="Calibri"/>
+        </w:rPr>
+        <w:lastRenderedPageBreak/>
         <w:t>For a fair comparison we first looked up the default set</w:t>
       </w:r>
       <w:r>
         <w:rPr>
           <w:rFonts w:asciiTheme="minorHAnsi" w:hAnsiTheme="minorHAnsi" w:cs="Calibri"/>
         </w:rPr>
-        <w:t xml:space="preserve">tings for each </w:t>
-      </w:r>
-      <w:proofErr w:type="gramStart"/>
-      <w:r>
-        <w:rPr>
-          <w:rFonts w:asciiTheme="minorHAnsi" w:hAnsiTheme="minorHAnsi" w:cs="Calibri"/>
-        </w:rPr>
-        <w:t xml:space="preserve">program </w:t>
+        <w:t xml:space="preserve">tings for each program </w:t>
       </w:r>
       <w:r>
         <w:rPr>
@@ -15910,7 +15621,6 @@
         </w:rPr>
         <w:t>.</w:t>
       </w:r>
-      <w:proofErr w:type="gramEnd"/>
     </w:p>
     <w:p>
       <w:pPr>
@@ -15923,7 +15633,7 @@
       <w:tblPr>
         <w:tblW w:w="10388" w:type="dxa"/>
         <w:tblInd w:w="93" w:type="dxa"/>
-        <w:tblLook w:val="04A0" w:firstRow="1" w:lastRow="0" w:firstColumn="1" w:lastColumn="0" w:noHBand="0" w:noVBand="1"/>
+        <w:tblLook w:val="04A0"/>
       </w:tblPr>
       <w:tblGrid>
         <w:gridCol w:w="2535"/>
@@ -16165,7 +15875,6 @@
                 <w:color w:val="000000"/>
                 <w:kern w:val="0"/>
               </w:rPr>
-              <w:lastRenderedPageBreak/>
               <w:t>M</w:t>
             </w:r>
             <w:r>
@@ -17813,7 +17522,6 @@
           <w:rFonts w:asciiTheme="minorHAnsi" w:hAnsiTheme="minorHAnsi" w:cs="Calibri"/>
         </w:rPr>
       </w:pPr>
-      <w:proofErr w:type="gramStart"/>
       <w:r>
         <w:rPr>
           <w:rFonts w:asciiTheme="minorHAnsi" w:hAnsiTheme="minorHAnsi" w:cs="Calibri"/>
@@ -17866,14 +17574,7 @@
         <w:rPr>
           <w:rFonts w:asciiTheme="minorHAnsi" w:hAnsiTheme="minorHAnsi" w:cs="Calibri"/>
         </w:rPr>
-        <w:t>.</w:t>
-      </w:r>
-      <w:proofErr w:type="gramEnd"/>
-      <w:r>
-        <w:rPr>
-          <w:rFonts w:asciiTheme="minorHAnsi" w:hAnsiTheme="minorHAnsi" w:cs="Calibri"/>
-        </w:rPr>
-        <w:t xml:space="preserve"> Note that </w:t>
+        <w:t xml:space="preserve">. Note that </w:t>
       </w:r>
       <w:r>
         <w:rPr>
@@ -18022,9 +17723,9 @@
     </w:p>
     <w:tbl>
       <w:tblPr>
-        <w:tblStyle w:val="TableGrid"/>
+        <w:tblStyle w:val="Tabelraster"/>
         <w:tblW w:w="0" w:type="auto"/>
-        <w:tblLook w:val="04A0" w:firstRow="1" w:lastRow="0" w:firstColumn="1" w:lastColumn="0" w:noHBand="0" w:noVBand="1"/>
+        <w:tblLook w:val="04A0"/>
       </w:tblPr>
       <w:tblGrid>
         <w:gridCol w:w="1266"/>
@@ -19195,7 +18896,6 @@
           <w:rFonts w:asciiTheme="minorHAnsi" w:hAnsiTheme="minorHAnsi" w:cs="Calibri"/>
         </w:rPr>
       </w:pPr>
-      <w:proofErr w:type="gramStart"/>
       <w:r>
         <w:rPr>
           <w:rFonts w:asciiTheme="minorHAnsi" w:hAnsiTheme="minorHAnsi" w:cs="Calibri"/>
@@ -19244,14 +18944,7 @@
         <w:rPr>
           <w:rFonts w:asciiTheme="minorHAnsi" w:hAnsiTheme="minorHAnsi" w:cs="Calibri"/>
         </w:rPr>
-        <w:t xml:space="preserve"> search was performed.</w:t>
-      </w:r>
-      <w:proofErr w:type="gramEnd"/>
-      <w:r>
-        <w:rPr>
-          <w:rFonts w:asciiTheme="minorHAnsi" w:hAnsiTheme="minorHAnsi" w:cs="Calibri"/>
-        </w:rPr>
-        <w:t xml:space="preserve"> The search was done with the </w:t>
+        <w:t xml:space="preserve"> search was performed. The search was done with the </w:t>
       </w:r>
       <w:r>
         <w:rPr>
@@ -19404,7 +19097,6 @@
         <w:rPr>
           <w:rFonts w:asciiTheme="minorHAnsi" w:hAnsiTheme="minorHAnsi" w:cs="Calibri"/>
         </w:rPr>
-        <w:lastRenderedPageBreak/>
         <w:t xml:space="preserve">We then performed a global </w:t>
       </w:r>
       <w:r>
@@ -19487,7 +19179,7 @@
       <w:tblPr>
         <w:tblW w:w="9521" w:type="dxa"/>
         <w:tblInd w:w="93" w:type="dxa"/>
-        <w:tblLook w:val="04A0" w:firstRow="1" w:lastRow="0" w:firstColumn="1" w:lastColumn="0" w:noHBand="0" w:noVBand="1"/>
+        <w:tblLook w:val="04A0"/>
       </w:tblPr>
       <w:tblGrid>
         <w:gridCol w:w="946"/>
@@ -20925,7 +20617,6 @@
           <w:rFonts w:asciiTheme="minorHAnsi" w:hAnsiTheme="minorHAnsi" w:cs="Calibri"/>
         </w:rPr>
       </w:pPr>
-      <w:proofErr w:type="gramStart"/>
       <w:r>
         <w:rPr>
           <w:rFonts w:asciiTheme="minorHAnsi" w:hAnsiTheme="minorHAnsi" w:cs="Calibri"/>
@@ -20974,14 +20665,7 @@
         <w:rPr>
           <w:rFonts w:asciiTheme="minorHAnsi" w:hAnsiTheme="minorHAnsi" w:cs="Calibri"/>
         </w:rPr>
-        <w:t xml:space="preserve"> search was performed.</w:t>
-      </w:r>
-      <w:proofErr w:type="gramEnd"/>
-      <w:r>
-        <w:rPr>
-          <w:rFonts w:asciiTheme="minorHAnsi" w:hAnsiTheme="minorHAnsi" w:cs="Calibri"/>
-        </w:rPr>
-        <w:t xml:space="preserve"> The search was done with the </w:t>
+        <w:t xml:space="preserve"> search was performed. The search was done with the </w:t>
       </w:r>
       <w:r>
         <w:rPr>
@@ -21077,7 +20761,6 @@
         </w:rPr>
         <w:t xml:space="preserve"> in the Ion Torrent sample provided with </w:t>
       </w:r>
-      <w:proofErr w:type="gramStart"/>
       <w:r>
         <w:rPr>
           <w:rFonts w:asciiTheme="minorHAnsi" w:hAnsiTheme="minorHAnsi" w:cs="Calibri"/>
@@ -21100,14 +20783,7 @@
         <w:rPr>
           <w:rFonts w:asciiTheme="minorHAnsi" w:hAnsiTheme="minorHAnsi" w:cs="Calibri"/>
         </w:rPr>
-        <w:t>ng</w:t>
-      </w:r>
-      <w:proofErr w:type="gramEnd"/>
-      <w:r>
-        <w:rPr>
-          <w:rFonts w:asciiTheme="minorHAnsi" w:hAnsiTheme="minorHAnsi" w:cs="Calibri"/>
-        </w:rPr>
-        <w:t xml:space="preserve"> the same settings as </w:t>
+        <w:t xml:space="preserve">ng the same settings as </w:t>
       </w:r>
       <w:r>
         <w:rPr>
@@ -21139,7 +20815,7 @@
     <w:tbl>
       <w:tblPr>
         <w:tblW w:w="10299" w:type="dxa"/>
-        <w:tblLook w:val="04A0" w:firstRow="1" w:lastRow="0" w:firstColumn="1" w:lastColumn="0" w:noHBand="0" w:noVBand="1"/>
+        <w:tblLook w:val="04A0"/>
       </w:tblPr>
       <w:tblGrid>
         <w:gridCol w:w="982"/>
@@ -22794,7 +22470,6 @@
           <w:rFonts w:asciiTheme="minorHAnsi" w:hAnsiTheme="minorHAnsi" w:cs="Calibri"/>
         </w:rPr>
       </w:pPr>
-      <w:proofErr w:type="gramStart"/>
       <w:r>
         <w:rPr>
           <w:rFonts w:asciiTheme="minorHAnsi" w:hAnsiTheme="minorHAnsi" w:cs="Calibri"/>
@@ -22831,14 +22506,7 @@
         <w:rPr>
           <w:rFonts w:asciiTheme="minorHAnsi" w:hAnsiTheme="minorHAnsi" w:cs="Calibri"/>
         </w:rPr>
-        <w:t xml:space="preserve"> search was performed.</w:t>
-      </w:r>
-      <w:proofErr w:type="gramEnd"/>
-      <w:r>
-        <w:rPr>
-          <w:rFonts w:asciiTheme="minorHAnsi" w:hAnsiTheme="minorHAnsi" w:cs="Calibri"/>
-        </w:rPr>
-        <w:t xml:space="preserve"> The search was done with the </w:t>
+        <w:t xml:space="preserve"> search was performed. The search was done with the </w:t>
       </w:r>
       <w:r>
         <w:rPr>
@@ -22874,14 +22542,7 @@
         <w:rPr>
           <w:rFonts w:asciiTheme="minorHAnsi" w:hAnsiTheme="minorHAnsi" w:cs="Calibri"/>
         </w:rPr>
-        <w:t xml:space="preserve">default values. For all results see </w:t>
-      </w:r>
-      <w:proofErr w:type="gramStart"/>
-      <w:r>
-        <w:rPr>
-          <w:rFonts w:asciiTheme="minorHAnsi" w:hAnsiTheme="minorHAnsi" w:cs="Calibri"/>
-        </w:rPr>
-        <w:t xml:space="preserve">Appendix </w:t>
+        <w:t xml:space="preserve">default values. For all results see Appendix </w:t>
       </w:r>
       <w:r>
         <w:rPr>
@@ -22893,14 +22554,7 @@
         <w:rPr>
           <w:rFonts w:asciiTheme="minorHAnsi" w:hAnsiTheme="minorHAnsi" w:cs="Calibri"/>
         </w:rPr>
-        <w:t>2</w:t>
-      </w:r>
-      <w:proofErr w:type="gramEnd"/>
-      <w:r>
-        <w:rPr>
-          <w:rFonts w:asciiTheme="minorHAnsi" w:hAnsiTheme="minorHAnsi" w:cs="Calibri"/>
-        </w:rPr>
-        <w:t>.</w:t>
+        <w:t>2.</w:t>
       </w:r>
     </w:p>
     <w:p>
@@ -23267,16 +22921,8 @@
         <w:rPr>
           <w:rFonts w:asciiTheme="minorHAnsi" w:hAnsiTheme="minorHAnsi" w:cs="Calibri"/>
         </w:rPr>
-        <w:t xml:space="preserve">, </w:t>
-      </w:r>
-      <w:proofErr w:type="gramStart"/>
-      <w:r>
-        <w:rPr>
-          <w:rFonts w:asciiTheme="minorHAnsi" w:hAnsiTheme="minorHAnsi" w:cs="Calibri"/>
-        </w:rPr>
-        <w:t>then</w:t>
-      </w:r>
-      <w:proofErr w:type="gramEnd"/>
+        <w:t>, then</w:t>
+      </w:r>
       <w:r>
         <w:rPr>
           <w:rFonts w:asciiTheme="minorHAnsi" w:hAnsiTheme="minorHAnsi" w:cs="Calibri"/>
@@ -23319,7 +22965,6 @@
         </w:rPr>
         <w:t xml:space="preserve"> do not support equal extreme settings. We have instead taken the closest possible </w:t>
       </w:r>
-      <w:proofErr w:type="gramStart"/>
       <w:r>
         <w:rPr>
           <w:rFonts w:asciiTheme="minorHAnsi" w:hAnsiTheme="minorHAnsi" w:cs="Calibri"/>
@@ -23330,14 +22975,7 @@
         <w:rPr>
           <w:rFonts w:asciiTheme="minorHAnsi" w:hAnsiTheme="minorHAnsi" w:cs="Calibri"/>
         </w:rPr>
-        <w:t xml:space="preserve"> for</w:t>
-      </w:r>
-      <w:proofErr w:type="gramEnd"/>
-      <w:r>
-        <w:rPr>
-          <w:rFonts w:asciiTheme="minorHAnsi" w:hAnsiTheme="minorHAnsi" w:cs="Calibri"/>
-        </w:rPr>
-        <w:t xml:space="preserve"> </w:t>
+        <w:t xml:space="preserve"> for </w:t>
       </w:r>
       <w:r>
         <w:rPr>
@@ -23361,9 +22999,9 @@
     </w:p>
     <w:tbl>
       <w:tblPr>
-        <w:tblStyle w:val="TableGrid"/>
+        <w:tblStyle w:val="Tabelraster"/>
         <w:tblW w:w="0" w:type="auto"/>
-        <w:tblLook w:val="04A0" w:firstRow="1" w:lastRow="0" w:firstColumn="1" w:lastColumn="0" w:noHBand="0" w:noVBand="1"/>
+        <w:tblLook w:val="04A0"/>
       </w:tblPr>
       <w:tblGrid>
         <w:gridCol w:w="2263"/>
@@ -24157,30 +23795,14 @@
           <w:rFonts w:asciiTheme="minorHAnsi" w:hAnsiTheme="minorHAnsi" w:cs="Calibri"/>
           <w:color w:val="4F81BD" w:themeColor="accent1"/>
         </w:rPr>
-        <w:t xml:space="preserve">CLC </w:t>
-      </w:r>
-      <w:proofErr w:type="gramStart"/>
+        <w:t>CLC BIO</w:t>
+      </w:r>
       <w:r>
         <w:rPr>
           <w:rFonts w:asciiTheme="minorHAnsi" w:hAnsiTheme="minorHAnsi" w:cs="Calibri"/>
           <w:color w:val="4F81BD" w:themeColor="accent1"/>
         </w:rPr>
-        <w:t>BIO</w:t>
-      </w:r>
-      <w:r>
-        <w:rPr>
-          <w:rFonts w:asciiTheme="minorHAnsi" w:hAnsiTheme="minorHAnsi" w:cs="Calibri"/>
-          <w:color w:val="4F81BD" w:themeColor="accent1"/>
-        </w:rPr>
-        <w:t xml:space="preserve">  using</w:t>
-      </w:r>
-      <w:proofErr w:type="gramEnd"/>
-      <w:r>
-        <w:rPr>
-          <w:rFonts w:asciiTheme="minorHAnsi" w:hAnsiTheme="minorHAnsi" w:cs="Calibri"/>
-          <w:color w:val="4F81BD" w:themeColor="accent1"/>
-        </w:rPr>
-        <w:t xml:space="preserve"> the same settings as </w:t>
+        <w:t xml:space="preserve">  using the same settings as </w:t>
       </w:r>
       <w:r>
         <w:rPr>
@@ -24201,7 +23823,7 @@
       <w:tblPr>
         <w:tblpPr w:leftFromText="141" w:rightFromText="141" w:vertAnchor="text" w:horzAnchor="margin" w:tblpY="255"/>
         <w:tblW w:w="10031" w:type="dxa"/>
-        <w:tblLook w:val="04A0" w:firstRow="1" w:lastRow="0" w:firstColumn="1" w:lastColumn="0" w:noHBand="0" w:noVBand="1"/>
+        <w:tblLook w:val="04A0"/>
       </w:tblPr>
       <w:tblGrid>
         <w:gridCol w:w="793"/>
@@ -25974,7 +25596,7 @@
       <w:tblPr>
         <w:tblW w:w="10175" w:type="dxa"/>
         <w:tblInd w:w="93" w:type="dxa"/>
-        <w:tblLook w:val="04A0" w:firstRow="1" w:lastRow="0" w:firstColumn="1" w:lastColumn="0" w:noHBand="0" w:noVBand="1"/>
+        <w:tblLook w:val="04A0"/>
       </w:tblPr>
       <w:tblGrid>
         <w:gridCol w:w="1300"/>
@@ -27621,7 +27243,6 @@
         </w:rPr>
         <w:t xml:space="preserve"> </w:t>
       </w:r>
-      <w:proofErr w:type="gramStart"/>
       <w:r>
         <w:rPr>
           <w:rFonts w:asciiTheme="minorHAnsi" w:hAnsiTheme="minorHAnsi" w:cs="Calibri"/>
@@ -27676,7 +27297,6 @@
         </w:rPr>
         <w:t>.</w:t>
       </w:r>
-      <w:proofErr w:type="gramEnd"/>
       <w:r>
         <w:rPr>
           <w:rFonts w:asciiTheme="minorHAnsi" w:hAnsiTheme="minorHAnsi" w:cs="Calibri"/>
@@ -27741,7 +27361,6 @@
         </w:rPr>
         <w:t xml:space="preserve"> in the Ion Torrent sample provided with </w:t>
       </w:r>
-      <w:proofErr w:type="gramStart"/>
       <w:r>
         <w:rPr>
           <w:rFonts w:asciiTheme="minorHAnsi" w:hAnsiTheme="minorHAnsi" w:cs="Calibri"/>
@@ -27754,15 +27373,7 @@
           <w:rFonts w:asciiTheme="minorHAnsi" w:hAnsiTheme="minorHAnsi" w:cs="Calibri"/>
           <w:color w:val="4F81BD" w:themeColor="accent1"/>
         </w:rPr>
-        <w:t xml:space="preserve">  using</w:t>
-      </w:r>
-      <w:proofErr w:type="gramEnd"/>
-      <w:r>
-        <w:rPr>
-          <w:rFonts w:asciiTheme="minorHAnsi" w:hAnsiTheme="minorHAnsi" w:cs="Calibri"/>
-          <w:color w:val="4F81BD" w:themeColor="accent1"/>
-        </w:rPr>
-        <w:t xml:space="preserve"> the same settings as </w:t>
+        <w:t xml:space="preserve">  using the same settings as </w:t>
       </w:r>
       <w:r>
         <w:rPr>
@@ -27788,9 +27399,9 @@
     </w:p>
     <w:tbl>
       <w:tblPr>
-        <w:tblStyle w:val="TableGrid"/>
+        <w:tblStyle w:val="Tabelraster"/>
         <w:tblW w:w="0" w:type="auto"/>
-        <w:tblLook w:val="04A0" w:firstRow="1" w:lastRow="0" w:firstColumn="1" w:lastColumn="0" w:noHBand="0" w:noVBand="1"/>
+        <w:tblLook w:val="04A0"/>
       </w:tblPr>
       <w:tblGrid>
         <w:gridCol w:w="1201"/>
@@ -28866,7 +28477,6 @@
           <w:color w:val="4F81BD" w:themeColor="accent1"/>
         </w:rPr>
       </w:pPr>
-      <w:proofErr w:type="gramStart"/>
       <w:r>
         <w:rPr>
           <w:rFonts w:asciiTheme="minorHAnsi" w:hAnsiTheme="minorHAnsi" w:cs="Calibri"/>
@@ -28905,7 +28515,6 @@
         </w:rPr>
         <w:t>.</w:t>
       </w:r>
-      <w:proofErr w:type="gramEnd"/>
     </w:p>
     <w:p>
       <w:pPr>
@@ -29003,7 +28612,6 @@
           <w:rFonts w:asciiTheme="minorHAnsi" w:hAnsiTheme="minorHAnsi" w:cs="Calibri"/>
           <w:color w:val="4F81BD" w:themeColor="accent1"/>
         </w:rPr>
-        <w:lastRenderedPageBreak/>
         <w:t xml:space="preserve">We then performed a global </w:t>
       </w:r>
       <w:r>
@@ -29074,9 +28682,9 @@
     </w:p>
     <w:tbl>
       <w:tblPr>
-        <w:tblStyle w:val="TableGrid"/>
+        <w:tblStyle w:val="Tabelraster"/>
         <w:tblW w:w="0" w:type="auto"/>
-        <w:tblLook w:val="04A0" w:firstRow="1" w:lastRow="0" w:firstColumn="1" w:lastColumn="0" w:noHBand="0" w:noVBand="1"/>
+        <w:tblLook w:val="04A0"/>
       </w:tblPr>
       <w:tblGrid>
         <w:gridCol w:w="1279"/>
@@ -30222,7 +29830,7 @@
           <w:insideH w:val="single" w:sz="4" w:space="0" w:color="auto"/>
           <w:insideV w:val="single" w:sz="4" w:space="0" w:color="auto"/>
         </w:tblBorders>
-        <w:tblLook w:val="04A0" w:firstRow="1" w:lastRow="0" w:firstColumn="1" w:lastColumn="0" w:noHBand="0" w:noVBand="1"/>
+        <w:tblLook w:val="04A0"/>
       </w:tblPr>
       <w:tblGrid>
         <w:gridCol w:w="2263"/>
@@ -30388,7 +29996,6 @@
           <w:rFonts w:asciiTheme="minorHAnsi" w:hAnsiTheme="minorHAnsi" w:cs="Calibri"/>
         </w:rPr>
       </w:pPr>
-      <w:proofErr w:type="gramStart"/>
       <w:r>
         <w:rPr>
           <w:rFonts w:asciiTheme="minorHAnsi" w:hAnsiTheme="minorHAnsi" w:cs="Calibri"/>
@@ -30413,14 +30020,7 @@
         <w:rPr>
           <w:rFonts w:asciiTheme="minorHAnsi" w:hAnsiTheme="minorHAnsi" w:cs="Calibri"/>
         </w:rPr>
-        <w:t xml:space="preserve"> scores used as trimming settings.</w:t>
-      </w:r>
-      <w:proofErr w:type="gramEnd"/>
-      <w:r>
-        <w:rPr>
-          <w:rFonts w:asciiTheme="minorHAnsi" w:hAnsiTheme="minorHAnsi" w:cs="Calibri"/>
-        </w:rPr>
-        <w:t xml:space="preserve"> </w:t>
+        <w:t xml:space="preserve"> scores used as trimming settings. </w:t>
       </w:r>
     </w:p>
     <w:p>
@@ -30490,21 +30090,12 @@
           <w:color w:val="4F81BD" w:themeColor="accent1"/>
         </w:rPr>
       </w:pPr>
-      <w:proofErr w:type="gramStart"/>
       <w:r>
         <w:rPr>
           <w:rFonts w:asciiTheme="minorHAnsi" w:hAnsiTheme="minorHAnsi" w:cs="Calibri"/>
           <w:color w:val="4F81BD" w:themeColor="accent1"/>
         </w:rPr>
-        <w:t>Table 12.</w:t>
-      </w:r>
-      <w:proofErr w:type="gramEnd"/>
-      <w:r>
-        <w:rPr>
-          <w:rFonts w:asciiTheme="minorHAnsi" w:hAnsiTheme="minorHAnsi" w:cs="Calibri"/>
-          <w:color w:val="4F81BD" w:themeColor="accent1"/>
-        </w:rPr>
-        <w:t xml:space="preserve"> Results obtained with CITES Checker pipeline.</w:t>
+        <w:t>Table 12. Results obtained with CITES Checker pipeline.</w:t>
       </w:r>
     </w:p>
     <w:p>
@@ -30608,7 +30199,7 @@
     </w:p>
     <w:p>
       <w:pPr>
-        <w:pStyle w:val="Heading1"/>
+        <w:pStyle w:val="Kop1"/>
         <w:rPr>
           <w:rFonts w:asciiTheme="minorHAnsi" w:hAnsiTheme="minorHAnsi"/>
         </w:rPr>
@@ -30631,7 +30222,7 @@
     </w:p>
     <w:p>
       <w:pPr>
-        <w:pStyle w:val="Heading2"/>
+        <w:pStyle w:val="Kop2"/>
         <w:rPr>
           <w:rFonts w:asciiTheme="minorHAnsi" w:hAnsiTheme="minorHAnsi"/>
           <w:sz w:val="28"/>
@@ -30826,7 +30417,7 @@
     </w:p>
     <w:p>
       <w:pPr>
-        <w:pStyle w:val="Heading2"/>
+        <w:pStyle w:val="Kop2"/>
         <w:rPr>
           <w:rFonts w:asciiTheme="minorHAnsi" w:hAnsiTheme="minorHAnsi"/>
           <w:sz w:val="28"/>
@@ -30860,7 +30451,6 @@
         </w:rPr>
         <w:t xml:space="preserve">the results obtained with </w:t>
       </w:r>
-      <w:proofErr w:type="gramStart"/>
       <w:r>
         <w:rPr>
           <w:rFonts w:asciiTheme="minorHAnsi" w:hAnsiTheme="minorHAnsi"/>
@@ -30885,7 +30475,6 @@
         </w:rPr>
         <w:t>ed</w:t>
       </w:r>
-      <w:proofErr w:type="gramEnd"/>
       <w:r>
         <w:rPr>
           <w:rFonts w:asciiTheme="minorHAnsi" w:hAnsiTheme="minorHAnsi"/>
@@ -31022,7 +30611,7 @@
     </w:p>
     <w:p>
       <w:pPr>
-        <w:pStyle w:val="Heading2"/>
+        <w:pStyle w:val="Kop2"/>
         <w:rPr>
           <w:rFonts w:asciiTheme="minorHAnsi" w:hAnsiTheme="minorHAnsi"/>
           <w:sz w:val="28"/>
@@ -31132,20 +30721,7 @@
     </w:p>
     <w:p>
       <w:pPr>
-        <w:pStyle w:val="Heading1"/>
-        <w:rPr>
-          <w:rFonts w:asciiTheme="minorHAnsi" w:hAnsiTheme="minorHAnsi"/>
-        </w:rPr>
-      </w:pPr>
-      <w:r>
-        <w:rPr>
-          <w:rFonts w:asciiTheme="minorHAnsi" w:hAnsiTheme="minorHAnsi"/>
-        </w:rPr>
-        <w:t>Conclusions</w:t>
-      </w:r>
-    </w:p>
-    <w:p>
-      <w:pPr>
+        <w:pStyle w:val="Kop1"/>
         <w:rPr>
           <w:rFonts w:asciiTheme="minorHAnsi" w:hAnsiTheme="minorHAnsi"/>
         </w:rPr>
@@ -31153,7 +30729,28 @@
     </w:p>
     <w:p>
       <w:pPr>
-        <w:pStyle w:val="Heading2"/>
+        <w:pStyle w:val="Kop1"/>
+        <w:rPr>
+          <w:rFonts w:asciiTheme="minorHAnsi" w:hAnsiTheme="minorHAnsi"/>
+        </w:rPr>
+      </w:pPr>
+      <w:r>
+        <w:rPr>
+          <w:rFonts w:asciiTheme="minorHAnsi" w:hAnsiTheme="minorHAnsi"/>
+        </w:rPr>
+        <w:t>Conclusions</w:t>
+      </w:r>
+    </w:p>
+    <w:p>
+      <w:pPr>
+        <w:rPr>
+          <w:rFonts w:asciiTheme="minorHAnsi" w:hAnsiTheme="minorHAnsi"/>
+        </w:rPr>
+      </w:pPr>
+    </w:p>
+    <w:p>
+      <w:pPr>
+        <w:pStyle w:val="Kop2"/>
         <w:rPr>
           <w:rFonts w:asciiTheme="minorHAnsi" w:hAnsiTheme="minorHAnsi"/>
           <w:sz w:val="28"/>
@@ -31205,7 +30802,7 @@
     </w:p>
     <w:p>
       <w:pPr>
-        <w:pStyle w:val="Heading2"/>
+        <w:pStyle w:val="Kop2"/>
         <w:rPr>
           <w:rFonts w:asciiTheme="minorHAnsi" w:hAnsiTheme="minorHAnsi"/>
           <w:sz w:val="28"/>
@@ -31219,7 +30816,6 @@
           <w:sz w:val="28"/>
           <w:szCs w:val="28"/>
         </w:rPr>
-        <w:lastRenderedPageBreak/>
         <w:t>Hypothesis 1</w:t>
       </w:r>
       <w:bookmarkEnd w:id="19"/>
@@ -31258,15 +30854,19 @@
     </w:p>
     <w:p>
       <w:pPr>
-        <w:pStyle w:val="Heading2"/>
+        <w:pStyle w:val="Kop2"/>
         <w:rPr>
           <w:rFonts w:asciiTheme="minorHAnsi" w:hAnsiTheme="minorHAnsi"/>
+          <w:sz w:val="28"/>
+          <w:szCs w:val="28"/>
         </w:rPr>
       </w:pPr>
       <w:bookmarkStart w:id="20" w:name="_Toc341204190"/>
       <w:r>
         <w:rPr>
           <w:rFonts w:asciiTheme="minorHAnsi" w:hAnsiTheme="minorHAnsi"/>
+          <w:sz w:val="28"/>
+          <w:szCs w:val="28"/>
         </w:rPr>
         <w:t>Answer</w:t>
       </w:r>
@@ -31274,6 +30874,8 @@
       <w:r>
         <w:rPr>
           <w:rFonts w:asciiTheme="minorHAnsi" w:hAnsiTheme="minorHAnsi"/>
+          <w:sz w:val="28"/>
+          <w:szCs w:val="28"/>
         </w:rPr>
         <w:t xml:space="preserve"> 1</w:t>
       </w:r>
@@ -31356,7 +30958,6 @@
         </w:rPr>
         <w:t xml:space="preserve"> Ion Torrent does not give results at all since it does not have </w:t>
       </w:r>
-      <w:proofErr w:type="gramStart"/>
       <w:r>
         <w:rPr>
           <w:rFonts w:asciiTheme="minorHAnsi" w:hAnsiTheme="minorHAnsi"/>
@@ -31374,14 +30975,7 @@
         <w:rPr>
           <w:rFonts w:asciiTheme="minorHAnsi" w:hAnsiTheme="minorHAnsi"/>
         </w:rPr>
-        <w:t>functionality</w:t>
-      </w:r>
-      <w:proofErr w:type="gramEnd"/>
-      <w:r>
-        <w:rPr>
-          <w:rFonts w:asciiTheme="minorHAnsi" w:hAnsiTheme="minorHAnsi"/>
-        </w:rPr>
-        <w:t xml:space="preserve"> capable of performing </w:t>
+        <w:t xml:space="preserve">functionality capable of performing </w:t>
       </w:r>
       <w:r>
         <w:rPr>
@@ -31417,7 +31011,7 @@
     </w:p>
     <w:p>
       <w:pPr>
-        <w:pStyle w:val="Heading2"/>
+        <w:pStyle w:val="Kop2"/>
         <w:rPr>
           <w:rFonts w:asciiTheme="minorHAnsi" w:hAnsiTheme="minorHAnsi"/>
           <w:sz w:val="28"/>
@@ -31453,7 +31047,7 @@
     </w:p>
     <w:p>
       <w:pPr>
-        <w:pStyle w:val="Heading2"/>
+        <w:pStyle w:val="Kop2"/>
         <w:rPr>
           <w:rFonts w:asciiTheme="minorHAnsi" w:hAnsiTheme="minorHAnsi"/>
           <w:sz w:val="28"/>
@@ -31489,7 +31083,7 @@
     </w:p>
     <w:p>
       <w:pPr>
-        <w:pStyle w:val="Heading2"/>
+        <w:pStyle w:val="Kop2"/>
         <w:rPr>
           <w:rFonts w:asciiTheme="minorHAnsi" w:hAnsiTheme="minorHAnsi"/>
           <w:sz w:val="28"/>
@@ -31515,7 +31109,85 @@
         <w:rPr>
           <w:rFonts w:asciiTheme="minorHAnsi" w:hAnsiTheme="minorHAnsi"/>
         </w:rPr>
-        <w:t>The pipeline we created is indeed free, and produced similar results to GENEIOUS, the program that was most well suited to our goals. It can find the same critically important organisms that GENEIOUS also finds. Whether or not the results are accurate is difficult to ascertain, but the scores returned are similar.</w:t>
+        <w:t>First of all, t</w:t>
+      </w:r>
+      <w:r>
+        <w:rPr>
+          <w:rFonts w:asciiTheme="minorHAnsi" w:hAnsiTheme="minorHAnsi"/>
+        </w:rPr>
+        <w:t>he pipeline we created is indeed free</w:t>
+      </w:r>
+      <w:r>
+        <w:rPr>
+          <w:rFonts w:asciiTheme="minorHAnsi" w:hAnsiTheme="minorHAnsi"/>
+        </w:rPr>
+        <w:t>. Secondly it</w:t>
+      </w:r>
+      <w:r>
+        <w:rPr>
+          <w:rFonts w:asciiTheme="minorHAnsi" w:hAnsiTheme="minorHAnsi"/>
+        </w:rPr>
+        <w:t xml:space="preserve"> produ</w:t>
+      </w:r>
+      <w:r>
+        <w:rPr>
+          <w:rFonts w:asciiTheme="minorHAnsi" w:hAnsiTheme="minorHAnsi"/>
+        </w:rPr>
+        <w:t>ced similar results to GENEIOUS (finding all the ingredients provided by the retailer)</w:t>
+      </w:r>
+      <w:r>
+        <w:rPr>
+          <w:rFonts w:asciiTheme="minorHAnsi" w:hAnsiTheme="minorHAnsi"/>
+        </w:rPr>
+        <w:t xml:space="preserve"> the program that was most well suited to our goals. </w:t>
+      </w:r>
+      <w:r>
+        <w:rPr>
+          <w:rFonts w:asciiTheme="minorHAnsi" w:hAnsiTheme="minorHAnsi"/>
+        </w:rPr>
+        <w:t>Thirdly,</w:t>
+      </w:r>
+      <w:r>
+        <w:rPr>
+          <w:rFonts w:asciiTheme="minorHAnsi" w:hAnsiTheme="minorHAnsi"/>
+        </w:rPr>
+        <w:t xml:space="preserve"> </w:t>
+      </w:r>
+      <w:r>
+        <w:rPr>
+          <w:rFonts w:asciiTheme="minorHAnsi" w:hAnsiTheme="minorHAnsi"/>
+        </w:rPr>
+        <w:t>T</w:t>
+      </w:r>
+      <w:r>
+        <w:rPr>
+          <w:rFonts w:asciiTheme="minorHAnsi" w:hAnsiTheme="minorHAnsi"/>
+        </w:rPr>
+        <w:t>he scores returned are similar</w:t>
+      </w:r>
+      <w:r>
+        <w:rPr>
+          <w:rFonts w:asciiTheme="minorHAnsi" w:hAnsiTheme="minorHAnsi"/>
+        </w:rPr>
+        <w:t xml:space="preserve"> to those of GENEIOUS</w:t>
+      </w:r>
+      <w:r>
+        <w:rPr>
+          <w:rFonts w:asciiTheme="minorHAnsi" w:hAnsiTheme="minorHAnsi"/>
+        </w:rPr>
+        <w:t>.</w:t>
+      </w:r>
+      <w:r>
+        <w:rPr>
+          <w:rFonts w:asciiTheme="minorHAnsi" w:hAnsiTheme="minorHAnsi"/>
+        </w:rPr>
+        <w:t xml:space="preserve"> Fourthly, t</w:t>
+      </w:r>
+      <w:r>
+        <w:rPr>
+          <w:rFonts w:asciiTheme="minorHAnsi" w:hAnsiTheme="minorHAnsi"/>
+        </w:rPr>
+        <w:t>he program accepts any text file that is made in FASTA, and because the program is freeware, can be freely modified to return different output.</w:t>
       </w:r>
     </w:p>
     <w:p>
@@ -31527,25 +31199,7 @@
     </w:p>
     <w:p>
       <w:pPr>
-        <w:rPr>
-          <w:rFonts w:asciiTheme="minorHAnsi" w:hAnsiTheme="minorHAnsi"/>
-        </w:rPr>
-      </w:pPr>
-      <w:r>
-        <w:rPr>
-          <w:rFonts w:asciiTheme="minorHAnsi" w:hAnsiTheme="minorHAnsi"/>
-        </w:rPr>
-        <w:t>T</w:t>
-      </w:r>
-      <w:r>
-        <w:rPr>
-          <w:rFonts w:asciiTheme="minorHAnsi" w:hAnsiTheme="minorHAnsi"/>
-        </w:rPr>
-        <w:t>he program accepts any text file that is made in FASTA, and because the program is freeware, can be freely modified to return different output.</w:t>
-      </w:r>
-    </w:p>
-    <w:p>
-      <w:pPr>
+        <w:pStyle w:val="Kop1"/>
         <w:rPr>
           <w:rFonts w:asciiTheme="minorHAnsi" w:hAnsiTheme="minorHAnsi"/>
         </w:rPr>
@@ -31553,7 +31207,15 @@
     </w:p>
     <w:p>
       <w:pPr>
-        <w:pStyle w:val="Heading1"/>
+        <w:pStyle w:val="Kop1"/>
+        <w:rPr>
+          <w:rFonts w:asciiTheme="minorHAnsi" w:hAnsiTheme="minorHAnsi"/>
+        </w:rPr>
+      </w:pPr>
+    </w:p>
+    <w:p>
+      <w:pPr>
+        <w:pStyle w:val="Kop1"/>
         <w:rPr>
           <w:rFonts w:asciiTheme="minorHAnsi" w:hAnsiTheme="minorHAnsi"/>
         </w:rPr>
@@ -31580,7 +31242,7 @@
     <w:p>
       <w:pPr>
         <w:rPr>
-          <w:rFonts w:asciiTheme="minorHAnsi" w:hAnsiTheme="minorHAnsi"/>
+          <w:bCs/>
         </w:rPr>
       </w:pPr>
       <w:bookmarkStart w:id="21" w:name="_GoBack"/>
@@ -31589,6 +31251,174 @@
         <w:rPr>
           <w:bCs/>
         </w:rPr>
+        <w:t xml:space="preserve">Boyle, B., Hopkins, N., Lu, Z., </w:t>
+      </w:r>
+      <w:proofErr w:type="spellStart"/>
+      <w:r>
+        <w:rPr>
+          <w:bCs/>
+        </w:rPr>
+        <w:t>Garay</w:t>
+      </w:r>
+      <w:proofErr w:type="spellEnd"/>
+      <w:r>
+        <w:rPr>
+          <w:bCs/>
+        </w:rPr>
+        <w:t xml:space="preserve">, J.A.R., </w:t>
+      </w:r>
+      <w:proofErr w:type="spellStart"/>
+      <w:r>
+        <w:rPr>
+          <w:bCs/>
+        </w:rPr>
+        <w:t>Mozzherin</w:t>
+      </w:r>
+      <w:proofErr w:type="spellEnd"/>
+      <w:r>
+        <w:rPr>
+          <w:bCs/>
+        </w:rPr>
+        <w:t>, D.,</w:t>
+      </w:r>
+      <w:r>
+        <w:rPr>
+          <w:bCs/>
+        </w:rPr>
+        <w:t xml:space="preserve"> Rees, T., </w:t>
+      </w:r>
+      <w:proofErr w:type="spellStart"/>
+      <w:r>
+        <w:rPr>
+          <w:bCs/>
+        </w:rPr>
+        <w:t>Matasci</w:t>
+      </w:r>
+      <w:proofErr w:type="spellEnd"/>
+      <w:r>
+        <w:rPr>
+          <w:bCs/>
+        </w:rPr>
+        <w:t>, N</w:t>
+      </w:r>
+      <w:r>
+        <w:rPr>
+          <w:bCs/>
+        </w:rPr>
+        <w:t>.,</w:t>
+      </w:r>
+      <w:r>
+        <w:rPr>
+          <w:bCs/>
+        </w:rPr>
+        <w:t xml:space="preserve"> </w:t>
+      </w:r>
+      <w:proofErr w:type="spellStart"/>
+      <w:r>
+        <w:rPr>
+          <w:bCs/>
+        </w:rPr>
+        <w:t>Narro</w:t>
+      </w:r>
+      <w:proofErr w:type="spellEnd"/>
+      <w:r>
+        <w:rPr>
+          <w:bCs/>
+        </w:rPr>
+        <w:t>, M.</w:t>
+      </w:r>
+      <w:r>
+        <w:rPr>
+          <w:bCs/>
+        </w:rPr>
+        <w:t xml:space="preserve">L., </w:t>
+      </w:r>
+      <w:proofErr w:type="spellStart"/>
+      <w:r>
+        <w:rPr>
+          <w:bCs/>
+        </w:rPr>
+        <w:t>Piel</w:t>
+      </w:r>
+      <w:proofErr w:type="spellEnd"/>
+      <w:r>
+        <w:rPr>
+          <w:bCs/>
+        </w:rPr>
+        <w:t xml:space="preserve">, W.H., McKay, S.J., Lowry, S., Freeland, C., </w:t>
+      </w:r>
+      <w:proofErr w:type="spellStart"/>
+      <w:r>
+        <w:rPr>
+          <w:bCs/>
+        </w:rPr>
+        <w:t>Peet</w:t>
+      </w:r>
+      <w:proofErr w:type="spellEnd"/>
+      <w:r>
+        <w:rPr>
+          <w:bCs/>
+        </w:rPr>
+        <w:t xml:space="preserve">., R.K., </w:t>
+      </w:r>
+      <w:proofErr w:type="spellStart"/>
+      <w:r>
+        <w:rPr>
+          <w:bCs/>
+        </w:rPr>
+        <w:t>Enquist</w:t>
+      </w:r>
+      <w:proofErr w:type="spellEnd"/>
+      <w:r>
+        <w:rPr>
+          <w:bCs/>
+        </w:rPr>
+        <w:t xml:space="preserve">, B.J., </w:t>
+      </w:r>
+      <w:r>
+        <w:rPr>
+          <w:bCs/>
+        </w:rPr>
+        <w:t xml:space="preserve">2013. </w:t>
+      </w:r>
+      <w:r>
+        <w:rPr>
+          <w:bCs/>
+        </w:rPr>
+        <w:t>The taxonomic name resolution service: an online tool for automated standardization of plant names.</w:t>
+      </w:r>
+    </w:p>
+    <w:p>
+      <w:pPr>
+        <w:rPr>
+          <w:bCs/>
+        </w:rPr>
+      </w:pPr>
+    </w:p>
+    <w:p>
+      <w:pPr>
+        <w:rPr>
+          <w:bCs/>
+        </w:rPr>
+      </w:pPr>
+      <w:proofErr w:type="spellStart"/>
+      <w:r>
+        <w:rPr>
+          <w:bCs/>
+        </w:rPr>
+        <w:t>Schwiebe</w:t>
+      </w:r>
+      <w:proofErr w:type="spellEnd"/>
+      <w:r>
+        <w:rPr>
+          <w:bCs/>
+        </w:rPr>
+        <w:t xml:space="preserve">, L. 2012. </w:t>
+      </w:r>
+      <w:r>
+        <w:rPr>
+          <w:bCs/>
+        </w:rPr>
         <w:t xml:space="preserve">Forensic identification of CITES protected </w:t>
       </w:r>
       <w:proofErr w:type="spellStart"/>
@@ -31603,22 +31433,35 @@
         <w:rPr>
           <w:bCs/>
         </w:rPr>
-        <w:t xml:space="preserve"> orchids in Traditional Chinese Medicines (TCMs)</w:t>
+        <w:t xml:space="preserve"> orchids in Traditi</w:t>
       </w:r>
       <w:r>
         <w:rPr>
           <w:bCs/>
         </w:rPr>
-        <w:t xml:space="preserve"> by Lucas </w:t>
+        <w:t xml:space="preserve">onal Chinese Medicines (TCMs). </w:t>
       </w:r>
       <w:proofErr w:type="spellStart"/>
       <w:r>
         <w:rPr>
           <w:bCs/>
         </w:rPr>
-        <w:t>Schwiebbe</w:t>
+        <w:t>MSc</w:t>
       </w:r>
       <w:proofErr w:type="spellEnd"/>
+      <w:r>
+        <w:rPr>
+          <w:bCs/>
+        </w:rPr>
+        <w:t xml:space="preserve"> thesis University of Amsterdam.</w:t>
+      </w:r>
+    </w:p>
+    <w:p>
+      <w:pPr>
+        <w:rPr>
+          <w:rFonts w:asciiTheme="minorHAnsi" w:hAnsiTheme="minorHAnsi"/>
+        </w:rPr>
+      </w:pPr>
     </w:p>
     <w:p>
       <w:pPr>
@@ -31638,7 +31481,7 @@
 </file>
 
 <file path=word/endnotes.xml><?xml version="1.0" encoding="utf-8"?>
-<w:endnotes xmlns:wpc="http://schemas.microsoft.com/office/word/2010/wordprocessingCanvas" xmlns:mc="http://schemas.openxmlformats.org/markup-compatibility/2006" xmlns:o="urn:schemas-microsoft-com:office:office" xmlns:r="http://schemas.openxmlformats.org/officeDocument/2006/relationships" xmlns:m="http://schemas.openxmlformats.org/officeDocument/2006/math" xmlns:v="urn:schemas-microsoft-com:vml" xmlns:wp14="http://schemas.microsoft.com/office/word/2010/wordprocessingDrawing" xmlns:wp="http://schemas.openxmlformats.org/drawingml/2006/wordprocessingDrawing" xmlns:w10="urn:schemas-microsoft-com:office:word" xmlns:w="http://schemas.openxmlformats.org/wordprocessingml/2006/main" xmlns:w14="http://schemas.microsoft.com/office/word/2010/wordml" xmlns:wpg="http://schemas.microsoft.com/office/word/2010/wordprocessingGroup" xmlns:wpi="http://schemas.microsoft.com/office/word/2010/wordprocessingInk" xmlns:wne="http://schemas.microsoft.com/office/word/2006/wordml" xmlns:wps="http://schemas.microsoft.com/office/word/2010/wordprocessingShape" mc:Ignorable="w14 wp14">
+<w:endnotes xmlns:ve="http://schemas.openxmlformats.org/markup-compatibility/2006" xmlns:o="urn:schemas-microsoft-com:office:office" xmlns:r="http://schemas.openxmlformats.org/officeDocument/2006/relationships" xmlns:m="http://schemas.openxmlformats.org/officeDocument/2006/math" xmlns:v="urn:schemas-microsoft-com:vml" xmlns:wp="http://schemas.openxmlformats.org/drawingml/2006/wordprocessingDrawing" xmlns:w10="urn:schemas-microsoft-com:office:word" xmlns:w="http://schemas.openxmlformats.org/wordprocessingml/2006/main" xmlns:wne="http://schemas.microsoft.com/office/word/2006/wordml">
   <w:endnote w:type="separator" w:id="-1">
     <w:p>
       <w:r>
@@ -31657,7 +31500,7 @@
 </file>
 
 <file path=word/footnotes.xml><?xml version="1.0" encoding="utf-8"?>
-<w:footnotes xmlns:wpc="http://schemas.microsoft.com/office/word/2010/wordprocessingCanvas" xmlns:mc="http://schemas.openxmlformats.org/markup-compatibility/2006" xmlns:o="urn:schemas-microsoft-com:office:office" xmlns:r="http://schemas.openxmlformats.org/officeDocument/2006/relationships" xmlns:m="http://schemas.openxmlformats.org/officeDocument/2006/math" xmlns:v="urn:schemas-microsoft-com:vml" xmlns:wp14="http://schemas.microsoft.com/office/word/2010/wordprocessingDrawing" xmlns:wp="http://schemas.openxmlformats.org/drawingml/2006/wordprocessingDrawing" xmlns:w10="urn:schemas-microsoft-com:office:word" xmlns:w="http://schemas.openxmlformats.org/wordprocessingml/2006/main" xmlns:w14="http://schemas.microsoft.com/office/word/2010/wordml" xmlns:wpg="http://schemas.microsoft.com/office/word/2010/wordprocessingGroup" xmlns:wpi="http://schemas.microsoft.com/office/word/2010/wordprocessingInk" xmlns:wne="http://schemas.microsoft.com/office/word/2006/wordml" xmlns:wps="http://schemas.microsoft.com/office/word/2010/wordprocessingShape" mc:Ignorable="w14 wp14">
+<w:footnotes xmlns:ve="http://schemas.openxmlformats.org/markup-compatibility/2006" xmlns:o="urn:schemas-microsoft-com:office:office" xmlns:r="http://schemas.openxmlformats.org/officeDocument/2006/relationships" xmlns:m="http://schemas.openxmlformats.org/officeDocument/2006/math" xmlns:v="urn:schemas-microsoft-com:vml" xmlns:wp="http://schemas.openxmlformats.org/drawingml/2006/wordprocessingDrawing" xmlns:w10="urn:schemas-microsoft-com:office:word" xmlns:w="http://schemas.openxmlformats.org/wordprocessingml/2006/main" xmlns:wne="http://schemas.microsoft.com/office/word/2006/wordml">
   <w:footnote w:type="separator" w:id="-1">
     <w:p>
       <w:r>
@@ -31676,7 +31519,7 @@
 </file>
 
 <file path=word/numbering.xml><?xml version="1.0" encoding="utf-8"?>
-<w:numbering xmlns:wpc="http://schemas.microsoft.com/office/word/2010/wordprocessingCanvas" xmlns:mc="http://schemas.openxmlformats.org/markup-compatibility/2006" xmlns:o="urn:schemas-microsoft-com:office:office" xmlns:r="http://schemas.openxmlformats.org/officeDocument/2006/relationships" xmlns:m="http://schemas.openxmlformats.org/officeDocument/2006/math" xmlns:v="urn:schemas-microsoft-com:vml" xmlns:wp14="http://schemas.microsoft.com/office/word/2010/wordprocessingDrawing" xmlns:wp="http://schemas.openxmlformats.org/drawingml/2006/wordprocessingDrawing" xmlns:w10="urn:schemas-microsoft-com:office:word" xmlns:w="http://schemas.openxmlformats.org/wordprocessingml/2006/main" xmlns:w14="http://schemas.microsoft.com/office/word/2010/wordml" xmlns:wpg="http://schemas.microsoft.com/office/word/2010/wordprocessingGroup" xmlns:wpi="http://schemas.microsoft.com/office/word/2010/wordprocessingInk" xmlns:wne="http://schemas.microsoft.com/office/word/2006/wordml" xmlns:wps="http://schemas.microsoft.com/office/word/2010/wordprocessingShape" mc:Ignorable="w14 wp14">
+<w:numbering xmlns:ve="http://schemas.openxmlformats.org/markup-compatibility/2006" xmlns:o="urn:schemas-microsoft-com:office:office" xmlns:r="http://schemas.openxmlformats.org/officeDocument/2006/relationships" xmlns:m="http://schemas.openxmlformats.org/officeDocument/2006/math" xmlns:v="urn:schemas-microsoft-com:vml" xmlns:wp="http://schemas.openxmlformats.org/drawingml/2006/wordprocessingDrawing" xmlns:w10="urn:schemas-microsoft-com:office:word" xmlns:w="http://schemas.openxmlformats.org/wordprocessingml/2006/main" xmlns:wne="http://schemas.microsoft.com/office/word/2006/wordml">
   <w:abstractNum w:abstractNumId="0">
     <w:nsid w:val="09E82F8F"/>
     <w:multiLevelType w:val="multilevel"/>
@@ -33025,7 +32868,7 @@
 </file>
 
 <file path=word/styles.xml><?xml version="1.0" encoding="utf-8"?>
-<w:styles xmlns:mc="http://schemas.openxmlformats.org/markup-compatibility/2006" xmlns:r="http://schemas.openxmlformats.org/officeDocument/2006/relationships" xmlns:w="http://schemas.openxmlformats.org/wordprocessingml/2006/main" xmlns:w14="http://schemas.microsoft.com/office/word/2010/wordml" mc:Ignorable="w14">
+<w:styles xmlns:r="http://schemas.openxmlformats.org/officeDocument/2006/relationships" xmlns:w="http://schemas.openxmlformats.org/wordprocessingml/2006/main">
   <w:docDefaults>
     <w:rPrDefault>
       <w:rPr>
@@ -33176,7 +33019,7 @@
     <w:lsdException w:name="Bibliography" w:uiPriority="37"/>
     <w:lsdException w:name="TOC Heading" w:unhideWhenUsed="0"/>
   </w:latentStyles>
-  <w:style w:type="paragraph" w:default="1" w:styleId="Normal">
+  <w:style w:type="paragraph" w:default="1" w:styleId="Standaard">
     <w:name w:val="Normal"/>
     <w:qFormat/>
     <w:rsid w:val="00AE0BD3"/>
@@ -33195,11 +33038,11 @@
       <w:lang w:eastAsia="en-US"/>
     </w:rPr>
   </w:style>
-  <w:style w:type="paragraph" w:styleId="Heading1">
+  <w:style w:type="paragraph" w:styleId="Kop1">
     <w:name w:val="heading 1"/>
-    <w:basedOn w:val="Normal"/>
-    <w:next w:val="Normal"/>
-    <w:link w:val="Heading1Char"/>
+    <w:basedOn w:val="Standaard"/>
+    <w:next w:val="Standaard"/>
+    <w:link w:val="Kop1Char"/>
     <w:uiPriority w:val="99"/>
     <w:qFormat/>
     <w:rsid w:val="00D31BF1"/>
@@ -33218,11 +33061,11 @@
       <w:szCs w:val="28"/>
     </w:rPr>
   </w:style>
-  <w:style w:type="paragraph" w:styleId="Heading2">
+  <w:style w:type="paragraph" w:styleId="Kop2">
     <w:name w:val="heading 2"/>
-    <w:basedOn w:val="Normal"/>
-    <w:next w:val="Normal"/>
-    <w:link w:val="Heading2Char"/>
+    <w:basedOn w:val="Standaard"/>
+    <w:next w:val="Standaard"/>
+    <w:link w:val="Kop2Char"/>
     <w:uiPriority w:val="99"/>
     <w:qFormat/>
     <w:rsid w:val="00D31BF1"/>
@@ -33241,17 +33084,18 @@
       <w:szCs w:val="26"/>
     </w:rPr>
   </w:style>
-  <w:style w:type="character" w:default="1" w:styleId="DefaultParagraphFont">
+  <w:style w:type="character" w:default="1" w:styleId="Standaardalinea-lettertype">
     <w:name w:val="Default Paragraph Font"/>
     <w:uiPriority w:val="1"/>
     <w:semiHidden/>
     <w:unhideWhenUsed/>
   </w:style>
-  <w:style w:type="table" w:default="1" w:styleId="TableNormal">
+  <w:style w:type="table" w:default="1" w:styleId="Standaardtabel">
     <w:name w:val="Normal Table"/>
     <w:uiPriority w:val="99"/>
     <w:semiHidden/>
     <w:unhideWhenUsed/>
+    <w:qFormat/>
     <w:tblPr>
       <w:tblInd w:w="0" w:type="dxa"/>
       <w:tblCellMar>
@@ -33262,16 +33106,16 @@
       </w:tblCellMar>
     </w:tblPr>
   </w:style>
-  <w:style w:type="numbering" w:default="1" w:styleId="NoList">
+  <w:style w:type="numbering" w:default="1" w:styleId="Geenlijst">
     <w:name w:val="No List"/>
     <w:uiPriority w:val="99"/>
     <w:semiHidden/>
     <w:unhideWhenUsed/>
   </w:style>
-  <w:style w:type="character" w:customStyle="1" w:styleId="Heading1Char">
-    <w:name w:val="Heading 1 Char"/>
-    <w:basedOn w:val="DefaultParagraphFont"/>
-    <w:link w:val="Heading1"/>
+  <w:style w:type="character" w:customStyle="1" w:styleId="Kop1Char">
+    <w:name w:val="Kop 1 Char"/>
+    <w:basedOn w:val="Standaardalinea-lettertype"/>
+    <w:link w:val="Kop1"/>
     <w:uiPriority w:val="99"/>
     <w:rsid w:val="00D31BF1"/>
     <w:rPr>
@@ -33282,10 +33126,10 @@
       <w:sz w:val="28"/>
     </w:rPr>
   </w:style>
-  <w:style w:type="character" w:customStyle="1" w:styleId="Heading2Char">
-    <w:name w:val="Heading 2 Char"/>
-    <w:basedOn w:val="DefaultParagraphFont"/>
-    <w:link w:val="Heading2"/>
+  <w:style w:type="character" w:customStyle="1" w:styleId="Kop2Char">
+    <w:name w:val="Kop 2 Char"/>
+    <w:basedOn w:val="Standaardalinea-lettertype"/>
+    <w:link w:val="Kop2"/>
     <w:uiPriority w:val="99"/>
     <w:rsid w:val="00D31BF1"/>
     <w:rPr>
@@ -33296,10 +33140,10 @@
       <w:sz w:val="26"/>
     </w:rPr>
   </w:style>
-  <w:style w:type="paragraph" w:styleId="TOCHeading">
+  <w:style w:type="paragraph" w:styleId="Kopvaninhoudsopgave">
     <w:name w:val="TOC Heading"/>
-    <w:basedOn w:val="Heading1"/>
-    <w:next w:val="Normal"/>
+    <w:basedOn w:val="Kop1"/>
+    <w:next w:val="Standaard"/>
     <w:uiPriority w:val="99"/>
     <w:semiHidden/>
     <w:rsid w:val="00D31BF1"/>
@@ -33318,20 +33162,20 @@
       <w:lang w:val="nl-NL"/>
     </w:rPr>
   </w:style>
-  <w:style w:type="paragraph" w:styleId="TOC1">
+  <w:style w:type="paragraph" w:styleId="Inhopg1">
     <w:name w:val="toc 1"/>
-    <w:basedOn w:val="Normal"/>
-    <w:next w:val="Normal"/>
+    <w:basedOn w:val="Standaard"/>
+    <w:next w:val="Standaard"/>
     <w:uiPriority w:val="39"/>
     <w:rsid w:val="00D31BF1"/>
     <w:pPr>
       <w:spacing w:after="100"/>
     </w:pPr>
   </w:style>
-  <w:style w:type="paragraph" w:styleId="TOC2">
+  <w:style w:type="paragraph" w:styleId="Inhopg2">
     <w:name w:val="toc 2"/>
-    <w:basedOn w:val="Normal"/>
-    <w:next w:val="Normal"/>
+    <w:basedOn w:val="Standaard"/>
+    <w:next w:val="Standaard"/>
     <w:uiPriority w:val="39"/>
     <w:rsid w:val="00D31BF1"/>
     <w:pPr>
@@ -33341,7 +33185,7 @@
   </w:style>
   <w:style w:type="character" w:styleId="Hyperlink">
     <w:name w:val="Hyperlink"/>
-    <w:basedOn w:val="DefaultParagraphFont"/>
+    <w:basedOn w:val="Standaardalinea-lettertype"/>
     <w:uiPriority w:val="99"/>
     <w:rsid w:val="00D31BF1"/>
     <w:rPr>
@@ -33350,10 +33194,10 @@
       <w:u w:val="single"/>
     </w:rPr>
   </w:style>
-  <w:style w:type="paragraph" w:styleId="BalloonText">
+  <w:style w:type="paragraph" w:styleId="Ballontekst">
     <w:name w:val="Balloon Text"/>
-    <w:basedOn w:val="Normal"/>
-    <w:link w:val="BalloonTextChar"/>
+    <w:basedOn w:val="Standaard"/>
+    <w:link w:val="BallontekstChar"/>
     <w:uiPriority w:val="99"/>
     <w:semiHidden/>
     <w:rsid w:val="00D31BF1"/>
@@ -33363,10 +33207,10 @@
       <w:szCs w:val="16"/>
     </w:rPr>
   </w:style>
-  <w:style w:type="character" w:customStyle="1" w:styleId="BalloonTextChar">
-    <w:name w:val="Balloon Text Char"/>
-    <w:basedOn w:val="DefaultParagraphFont"/>
-    <w:link w:val="BalloonText"/>
+  <w:style w:type="character" w:customStyle="1" w:styleId="BallontekstChar">
+    <w:name w:val="Ballontekst Char"/>
+    <w:basedOn w:val="Standaardalinea-lettertype"/>
+    <w:link w:val="Ballontekst"/>
     <w:uiPriority w:val="99"/>
     <w:semiHidden/>
     <w:rsid w:val="00D31BF1"/>
@@ -33375,9 +33219,9 @@
       <w:sz w:val="16"/>
     </w:rPr>
   </w:style>
-  <w:style w:type="paragraph" w:styleId="NormalWeb">
+  <w:style w:type="paragraph" w:styleId="Normaalweb">
     <w:name w:val="Normal (Web)"/>
-    <w:basedOn w:val="Normal"/>
+    <w:basedOn w:val="Standaard"/>
     <w:uiPriority w:val="99"/>
     <w:unhideWhenUsed/>
     <w:rsid w:val="008D29D8"/>
@@ -33414,11 +33258,11 @@
       <w:szCs w:val="24"/>
     </w:rPr>
   </w:style>
-  <w:style w:type="paragraph" w:styleId="Title">
+  <w:style w:type="paragraph" w:styleId="Titel">
     <w:name w:val="Title"/>
-    <w:basedOn w:val="Normal"/>
-    <w:next w:val="Normal"/>
-    <w:link w:val="TitleChar"/>
+    <w:basedOn w:val="Standaard"/>
+    <w:next w:val="Standaard"/>
+    <w:link w:val="TitelChar"/>
     <w:uiPriority w:val="10"/>
     <w:qFormat/>
     <w:rsid w:val="00436B28"/>
@@ -33436,10 +33280,10 @@
       <w:szCs w:val="32"/>
     </w:rPr>
   </w:style>
-  <w:style w:type="character" w:customStyle="1" w:styleId="TitleChar">
-    <w:name w:val="Title Char"/>
-    <w:basedOn w:val="DefaultParagraphFont"/>
-    <w:link w:val="Title"/>
+  <w:style w:type="character" w:customStyle="1" w:styleId="TitelChar">
+    <w:name w:val="Titel Char"/>
+    <w:basedOn w:val="Standaardalinea-lettertype"/>
+    <w:link w:val="Titel"/>
     <w:uiPriority w:val="10"/>
     <w:rsid w:val="00436B28"/>
     <w:rPr>
@@ -33451,9 +33295,9 @@
       <w:szCs w:val="32"/>
     </w:rPr>
   </w:style>
-  <w:style w:type="table" w:styleId="TableGrid">
+  <w:style w:type="table" w:styleId="Tabelraster">
     <w:name w:val="Table Grid"/>
-    <w:basedOn w:val="TableNormal"/>
+    <w:basedOn w:val="Standaardtabel"/>
     <w:uiPriority w:val="59"/>
     <w:rsid w:val="008F2935"/>
     <w:tblPr>
@@ -33474,10 +33318,10 @@
       </w:tblCellMar>
     </w:tblPr>
   </w:style>
-  <w:style w:type="paragraph" w:styleId="Header">
+  <w:style w:type="paragraph" w:styleId="Koptekst">
     <w:name w:val="header"/>
-    <w:basedOn w:val="Normal"/>
-    <w:link w:val="HeaderChar"/>
+    <w:basedOn w:val="Standaard"/>
+    <w:link w:val="KoptekstChar"/>
     <w:uiPriority w:val="99"/>
     <w:semiHidden/>
     <w:unhideWhenUsed/>
@@ -33489,10 +33333,10 @@
       </w:tabs>
     </w:pPr>
   </w:style>
-  <w:style w:type="character" w:customStyle="1" w:styleId="HeaderChar">
-    <w:name w:val="Header Char"/>
-    <w:basedOn w:val="DefaultParagraphFont"/>
-    <w:link w:val="Header"/>
+  <w:style w:type="character" w:customStyle="1" w:styleId="KoptekstChar">
+    <w:name w:val="Koptekst Char"/>
+    <w:basedOn w:val="Standaardalinea-lettertype"/>
+    <w:link w:val="Koptekst"/>
     <w:uiPriority w:val="99"/>
     <w:semiHidden/>
     <w:rsid w:val="003112F9"/>
@@ -33503,10 +33347,10 @@
       <w:lang w:eastAsia="en-US"/>
     </w:rPr>
   </w:style>
-  <w:style w:type="paragraph" w:styleId="Footer">
+  <w:style w:type="paragraph" w:styleId="Voettekst">
     <w:name w:val="footer"/>
-    <w:basedOn w:val="Normal"/>
-    <w:link w:val="FooterChar"/>
+    <w:basedOn w:val="Standaard"/>
+    <w:link w:val="VoettekstChar"/>
     <w:uiPriority w:val="99"/>
     <w:semiHidden/>
     <w:unhideWhenUsed/>
@@ -33518,10 +33362,10 @@
       </w:tabs>
     </w:pPr>
   </w:style>
-  <w:style w:type="character" w:customStyle="1" w:styleId="FooterChar">
-    <w:name w:val="Footer Char"/>
-    <w:basedOn w:val="DefaultParagraphFont"/>
-    <w:link w:val="Footer"/>
+  <w:style w:type="character" w:customStyle="1" w:styleId="VoettekstChar">
+    <w:name w:val="Voettekst Char"/>
+    <w:basedOn w:val="Standaardalinea-lettertype"/>
+    <w:link w:val="Voettekst"/>
     <w:uiPriority w:val="99"/>
     <w:semiHidden/>
     <w:rsid w:val="003112F9"/>
@@ -35006,65 +34850,65 @@
     </dgm:pt>
   </dgm:ptLst>
   <dgm:cxnLst>
+    <dgm:cxn modelId="{4C603348-0FE7-4D99-A36B-3B15CF33F274}" type="presOf" srcId="{9CA6C0F6-73B5-41D5-B1AE-B97E6BAA3EDE}" destId="{6D0F41AB-B888-4E7D-80C4-57257AFC310C}" srcOrd="1" destOrd="0" presId="urn:microsoft.com/office/officeart/2005/8/layout/process1"/>
+    <dgm:cxn modelId="{9E3F4EC0-AD21-42AF-99D3-1AF8F5791592}" type="presOf" srcId="{29C31BAA-4586-463F-A47D-227FF98E1A37}" destId="{80DD597B-0F1D-486C-B20D-4F29DB604541}" srcOrd="0" destOrd="0" presId="urn:microsoft.com/office/officeart/2005/8/layout/process1"/>
+    <dgm:cxn modelId="{80A81FC4-6AC7-465B-A82C-B767620FF127}" type="presOf" srcId="{4C5D9983-1EBB-47D5-BB2F-C96E49EEEB31}" destId="{EB0AF0B7-D0F6-4404-BCEA-BD2CE6271DD2}" srcOrd="1" destOrd="0" presId="urn:microsoft.com/office/officeart/2005/8/layout/process1"/>
+    <dgm:cxn modelId="{F8597C29-44E4-4DE3-88AE-6E4D9E766464}" srcId="{397EA523-CB0E-46DD-A89C-40404DA29C7C}" destId="{8D120255-231A-43A1-AA8C-1B4B70C32855}" srcOrd="1" destOrd="0" parTransId="{63909BF5-096F-4C0B-BF29-496CF3F2E7E6}" sibTransId="{4C38A8D7-B067-4F7A-BE6B-1DD0BF25C6AC}"/>
+    <dgm:cxn modelId="{516DD4A3-681B-495B-A969-95A42BA063ED}" type="presOf" srcId="{F75488CE-ED1F-41FD-9811-CFB5AD71129B}" destId="{64B60A30-8240-4E77-B02B-FB4E1127852E}" srcOrd="0" destOrd="0" presId="urn:microsoft.com/office/officeart/2005/8/layout/process1"/>
+    <dgm:cxn modelId="{04C6AAD7-232E-4D00-842D-DB11414A9CBC}" type="presOf" srcId="{4C38A8D7-B067-4F7A-BE6B-1DD0BF25C6AC}" destId="{42AF8F21-C888-4FEF-9532-838BBFFFD879}" srcOrd="0" destOrd="0" presId="urn:microsoft.com/office/officeart/2005/8/layout/process1"/>
+    <dgm:cxn modelId="{09733186-453D-4A32-A241-C414595CFB2A}" type="presOf" srcId="{397EA523-CB0E-46DD-A89C-40404DA29C7C}" destId="{A506B568-2E8D-49BE-AB1C-C574A4C07D52}" srcOrd="0" destOrd="0" presId="urn:microsoft.com/office/officeart/2005/8/layout/process1"/>
+    <dgm:cxn modelId="{FE72415D-8448-427B-B557-6CC84117C9A4}" srcId="{397EA523-CB0E-46DD-A89C-40404DA29C7C}" destId="{A9964F9C-41A4-41B7-A5B5-FFF79DFB37E4}" srcOrd="3" destOrd="0" parTransId="{121FC9A1-1A73-4B59-B9CD-9EA8552F0124}" sibTransId="{296AA4B5-3DE3-4ABF-AAAC-1BB9F0EAD3D8}"/>
+    <dgm:cxn modelId="{592850BA-BD1D-4991-9FE9-19ACB1E4BD1D}" srcId="{397EA523-CB0E-46DD-A89C-40404DA29C7C}" destId="{25293902-6F0F-42E6-841D-ABA7DC9CC017}" srcOrd="5" destOrd="0" parTransId="{6C1BE8FC-890F-4D30-BA92-77A575619604}" sibTransId="{9CA6C0F6-73B5-41D5-B1AE-B97E6BAA3EDE}"/>
+    <dgm:cxn modelId="{8972D577-57A7-4FA3-B8F9-19982CE344B3}" type="presOf" srcId="{8D120255-231A-43A1-AA8C-1B4B70C32855}" destId="{3DC78A5D-1E1A-47ED-9CA9-F0A7489BAEC6}" srcOrd="0" destOrd="0" presId="urn:microsoft.com/office/officeart/2005/8/layout/process1"/>
+    <dgm:cxn modelId="{9779453E-21D7-4342-AB3E-7BF170830D81}" srcId="{397EA523-CB0E-46DD-A89C-40404DA29C7C}" destId="{29C31BAA-4586-463F-A47D-227FF98E1A37}" srcOrd="2" destOrd="0" parTransId="{C735C76B-18E9-4140-9FB1-5B8B3D7CBB8F}" sibTransId="{0B0580F2-0F83-4421-8A6D-04E98B080DF6}"/>
+    <dgm:cxn modelId="{596CA2C2-BF3D-4E2D-B6FD-9CFE14E2C911}" type="presOf" srcId="{296AA4B5-3DE3-4ABF-AAAC-1BB9F0EAD3D8}" destId="{EC75D675-87E5-4DFA-951C-E83302558627}" srcOrd="0" destOrd="0" presId="urn:microsoft.com/office/officeart/2005/8/layout/process1"/>
+    <dgm:cxn modelId="{43F8E286-2DA6-41D3-883E-4B654B6E2418}" type="presOf" srcId="{74E46E2E-4DBE-4703-AF2C-8316D7468AAB}" destId="{1A8E6ED5-748D-4BCD-B51B-D5C91C62BCA8}" srcOrd="0" destOrd="0" presId="urn:microsoft.com/office/officeart/2005/8/layout/process1"/>
+    <dgm:cxn modelId="{CE09B6EA-5364-4D30-9123-7DAFAFB59022}" type="presOf" srcId="{A9964F9C-41A4-41B7-A5B5-FFF79DFB37E4}" destId="{16049854-3A7D-493F-B707-E8DC6CF9E0CC}" srcOrd="0" destOrd="0" presId="urn:microsoft.com/office/officeart/2005/8/layout/process1"/>
+    <dgm:cxn modelId="{5D2375D7-19EB-408E-BB94-F1814CFB5B2D}" type="presOf" srcId="{9CA6C0F6-73B5-41D5-B1AE-B97E6BAA3EDE}" destId="{19E0C343-6896-4F31-B9B8-E41B1D553856}" srcOrd="0" destOrd="0" presId="urn:microsoft.com/office/officeart/2005/8/layout/process1"/>
+    <dgm:cxn modelId="{EE8FDF3A-FCDF-4008-8DFB-DB44148CEB61}" type="presOf" srcId="{25293902-6F0F-42E6-841D-ABA7DC9CC017}" destId="{6A35B87B-94A8-463B-BF35-404C9C07B214}" srcOrd="0" destOrd="0" presId="urn:microsoft.com/office/officeart/2005/8/layout/process1"/>
     <dgm:cxn modelId="{506F995C-A0B7-48FC-A446-C9149EB2C538}" srcId="{397EA523-CB0E-46DD-A89C-40404DA29C7C}" destId="{74E46E2E-4DBE-4703-AF2C-8316D7468AAB}" srcOrd="0" destOrd="0" parTransId="{E7DE4E9C-FC42-46D6-A0DA-096A3F091D1B}" sibTransId="{4C5D9983-1EBB-47D5-BB2F-C96E49EEEB31}"/>
-    <dgm:cxn modelId="{F8597C29-44E4-4DE3-88AE-6E4D9E766464}" srcId="{397EA523-CB0E-46DD-A89C-40404DA29C7C}" destId="{8D120255-231A-43A1-AA8C-1B4B70C32855}" srcOrd="1" destOrd="0" parTransId="{63909BF5-096F-4C0B-BF29-496CF3F2E7E6}" sibTransId="{4C38A8D7-B067-4F7A-BE6B-1DD0BF25C6AC}"/>
-    <dgm:cxn modelId="{DB5420E4-3E90-4001-AAEB-DB157000F7C1}" type="presOf" srcId="{397EA523-CB0E-46DD-A89C-40404DA29C7C}" destId="{A506B568-2E8D-49BE-AB1C-C574A4C07D52}" srcOrd="0" destOrd="0" presId="urn:microsoft.com/office/officeart/2005/8/layout/process1"/>
-    <dgm:cxn modelId="{91157E1D-E9C1-4897-83B3-4C6A2BF90896}" type="presOf" srcId="{0B0580F2-0F83-4421-8A6D-04E98B080DF6}" destId="{F20FD7CF-03D9-4127-9DF5-5C333053997E}" srcOrd="0" destOrd="0" presId="urn:microsoft.com/office/officeart/2005/8/layout/process1"/>
-    <dgm:cxn modelId="{9779453E-21D7-4342-AB3E-7BF170830D81}" srcId="{397EA523-CB0E-46DD-A89C-40404DA29C7C}" destId="{29C31BAA-4586-463F-A47D-227FF98E1A37}" srcOrd="2" destOrd="0" parTransId="{C735C76B-18E9-4140-9FB1-5B8B3D7CBB8F}" sibTransId="{0B0580F2-0F83-4421-8A6D-04E98B080DF6}"/>
-    <dgm:cxn modelId="{6CCE87F5-6F6F-4849-9A34-6E0E2DA835CA}" type="presOf" srcId="{F75488CE-ED1F-41FD-9811-CFB5AD71129B}" destId="{64B60A30-8240-4E77-B02B-FB4E1127852E}" srcOrd="0" destOrd="0" presId="urn:microsoft.com/office/officeart/2005/8/layout/process1"/>
+    <dgm:cxn modelId="{06264076-C59D-494B-8F80-208A2784D781}" type="presOf" srcId="{4C38A8D7-B067-4F7A-BE6B-1DD0BF25C6AC}" destId="{F4E00247-B1A7-4550-A102-C8A27C239154}" srcOrd="1" destOrd="0" presId="urn:microsoft.com/office/officeart/2005/8/layout/process1"/>
+    <dgm:cxn modelId="{70FB7D31-6C89-4401-BBC2-DBDFA6E00C1F}" type="presOf" srcId="{296AA4B5-3DE3-4ABF-AAAC-1BB9F0EAD3D8}" destId="{30CDB1A1-DB33-430A-ACD5-8EFDA72967B7}" srcOrd="1" destOrd="0" presId="urn:microsoft.com/office/officeart/2005/8/layout/process1"/>
+    <dgm:cxn modelId="{FBA822BD-28FB-4791-B17F-8C95A24C6134}" type="presOf" srcId="{9AF445C1-09F9-4235-ACDD-D235D7E54E1D}" destId="{DC0FA894-30B1-4A80-915A-2E6CF5821CCB}" srcOrd="1" destOrd="0" presId="urn:microsoft.com/office/officeart/2005/8/layout/process1"/>
+    <dgm:cxn modelId="{58576B02-3BB6-4788-A757-04FACE57311A}" type="presOf" srcId="{AD08605A-9AA8-4577-84F7-FCCC44BE4443}" destId="{593545DA-F78A-4C54-ADDA-B6FABAF27F0A}" srcOrd="0" destOrd="0" presId="urn:microsoft.com/office/officeart/2005/8/layout/process1"/>
+    <dgm:cxn modelId="{AFB4EEDB-AA85-44A9-983C-540F3EF00C43}" type="presOf" srcId="{4C5D9983-1EBB-47D5-BB2F-C96E49EEEB31}" destId="{5B183E44-A649-4458-BC85-8FF5E604551A}" srcOrd="0" destOrd="0" presId="urn:microsoft.com/office/officeart/2005/8/layout/process1"/>
+    <dgm:cxn modelId="{B9B807A9-385B-4A8F-AB2B-5C05C0FB3CCF}" type="presOf" srcId="{0B0580F2-0F83-4421-8A6D-04E98B080DF6}" destId="{F20FD7CF-03D9-4127-9DF5-5C333053997E}" srcOrd="0" destOrd="0" presId="urn:microsoft.com/office/officeart/2005/8/layout/process1"/>
+    <dgm:cxn modelId="{5716E4E7-E5B3-4BD9-8756-6C455F8275FB}" type="presOf" srcId="{0B0580F2-0F83-4421-8A6D-04E98B080DF6}" destId="{22DBD3AB-20F5-4950-BD60-9AC372DA649C}" srcOrd="1" destOrd="0" presId="urn:microsoft.com/office/officeart/2005/8/layout/process1"/>
+    <dgm:cxn modelId="{934BB98F-B9E3-4527-845B-04AE98FC9DC9}" srcId="{397EA523-CB0E-46DD-A89C-40404DA29C7C}" destId="{F75488CE-ED1F-41FD-9811-CFB5AD71129B}" srcOrd="4" destOrd="0" parTransId="{B5E1AA76-A589-43F7-AD76-66CE7CDC3003}" sibTransId="{9AF445C1-09F9-4235-ACDD-D235D7E54E1D}"/>
+    <dgm:cxn modelId="{18A64337-6B34-4A38-AEEF-B46C9F591498}" type="presOf" srcId="{9AF445C1-09F9-4235-ACDD-D235D7E54E1D}" destId="{16B665F0-CE51-45C5-8441-74FF897F0E73}" srcOrd="0" destOrd="0" presId="urn:microsoft.com/office/officeart/2005/8/layout/process1"/>
     <dgm:cxn modelId="{018F97CC-1134-491B-ABCE-C2E6E6915D0F}" srcId="{397EA523-CB0E-46DD-A89C-40404DA29C7C}" destId="{AD08605A-9AA8-4577-84F7-FCCC44BE4443}" srcOrd="6" destOrd="0" parTransId="{D6134AC2-3EAA-45F5-88FC-B6DF77F382FC}" sibTransId="{5A657280-7B37-4AF3-AA7E-8FA1F8B367C2}"/>
-    <dgm:cxn modelId="{2FBA10E7-B2A7-4C5D-9633-E8BE3999C625}" type="presOf" srcId="{0B0580F2-0F83-4421-8A6D-04E98B080DF6}" destId="{22DBD3AB-20F5-4950-BD60-9AC372DA649C}" srcOrd="1" destOrd="0" presId="urn:microsoft.com/office/officeart/2005/8/layout/process1"/>
-    <dgm:cxn modelId="{F061BCE5-A05C-4986-88C0-93DE313A860D}" type="presOf" srcId="{4C5D9983-1EBB-47D5-BB2F-C96E49EEEB31}" destId="{5B183E44-A649-4458-BC85-8FF5E604551A}" srcOrd="0" destOrd="0" presId="urn:microsoft.com/office/officeart/2005/8/layout/process1"/>
-    <dgm:cxn modelId="{D94FA07C-30DB-47B1-8382-4F98EC1986AB}" type="presOf" srcId="{AD08605A-9AA8-4577-84F7-FCCC44BE4443}" destId="{593545DA-F78A-4C54-ADDA-B6FABAF27F0A}" srcOrd="0" destOrd="0" presId="urn:microsoft.com/office/officeart/2005/8/layout/process1"/>
-    <dgm:cxn modelId="{934BB98F-B9E3-4527-845B-04AE98FC9DC9}" srcId="{397EA523-CB0E-46DD-A89C-40404DA29C7C}" destId="{F75488CE-ED1F-41FD-9811-CFB5AD71129B}" srcOrd="4" destOrd="0" parTransId="{B5E1AA76-A589-43F7-AD76-66CE7CDC3003}" sibTransId="{9AF445C1-09F9-4235-ACDD-D235D7E54E1D}"/>
-    <dgm:cxn modelId="{538BC299-2068-4AA3-B872-EED39E5BC748}" type="presOf" srcId="{296AA4B5-3DE3-4ABF-AAAC-1BB9F0EAD3D8}" destId="{EC75D675-87E5-4DFA-951C-E83302558627}" srcOrd="0" destOrd="0" presId="urn:microsoft.com/office/officeart/2005/8/layout/process1"/>
-    <dgm:cxn modelId="{2ECD7BB9-4040-4EAF-97F2-25EFD474E6C9}" type="presOf" srcId="{29C31BAA-4586-463F-A47D-227FF98E1A37}" destId="{80DD597B-0F1D-486C-B20D-4F29DB604541}" srcOrd="0" destOrd="0" presId="urn:microsoft.com/office/officeart/2005/8/layout/process1"/>
-    <dgm:cxn modelId="{8742942D-2F3A-4657-9E63-5AF19410AF3D}" type="presOf" srcId="{74E46E2E-4DBE-4703-AF2C-8316D7468AAB}" destId="{1A8E6ED5-748D-4BCD-B51B-D5C91C62BCA8}" srcOrd="0" destOrd="0" presId="urn:microsoft.com/office/officeart/2005/8/layout/process1"/>
-    <dgm:cxn modelId="{6199EEB9-CBB8-490C-98BD-A7D16A0BD42C}" type="presOf" srcId="{4C5D9983-1EBB-47D5-BB2F-C96E49EEEB31}" destId="{EB0AF0B7-D0F6-4404-BCEA-BD2CE6271DD2}" srcOrd="1" destOrd="0" presId="urn:microsoft.com/office/officeart/2005/8/layout/process1"/>
-    <dgm:cxn modelId="{506D063D-5213-4BA4-8352-38E0CE80DE23}" type="presOf" srcId="{9AF445C1-09F9-4235-ACDD-D235D7E54E1D}" destId="{16B665F0-CE51-45C5-8441-74FF897F0E73}" srcOrd="0" destOrd="0" presId="urn:microsoft.com/office/officeart/2005/8/layout/process1"/>
-    <dgm:cxn modelId="{592850BA-BD1D-4991-9FE9-19ACB1E4BD1D}" srcId="{397EA523-CB0E-46DD-A89C-40404DA29C7C}" destId="{25293902-6F0F-42E6-841D-ABA7DC9CC017}" srcOrd="5" destOrd="0" parTransId="{6C1BE8FC-890F-4D30-BA92-77A575619604}" sibTransId="{9CA6C0F6-73B5-41D5-B1AE-B97E6BAA3EDE}"/>
-    <dgm:cxn modelId="{865C42E1-B622-439B-8A58-9C92D4D8B8B7}" type="presOf" srcId="{8D120255-231A-43A1-AA8C-1B4B70C32855}" destId="{3DC78A5D-1E1A-47ED-9CA9-F0A7489BAEC6}" srcOrd="0" destOrd="0" presId="urn:microsoft.com/office/officeart/2005/8/layout/process1"/>
-    <dgm:cxn modelId="{959FA59E-D501-4C78-B0AD-36BA107F5CD7}" type="presOf" srcId="{4C38A8D7-B067-4F7A-BE6B-1DD0BF25C6AC}" destId="{42AF8F21-C888-4FEF-9532-838BBFFFD879}" srcOrd="0" destOrd="0" presId="urn:microsoft.com/office/officeart/2005/8/layout/process1"/>
-    <dgm:cxn modelId="{03A8C4A9-F44D-4D6F-8E69-B26B731615C4}" type="presOf" srcId="{9CA6C0F6-73B5-41D5-B1AE-B97E6BAA3EDE}" destId="{19E0C343-6896-4F31-B9B8-E41B1D553856}" srcOrd="0" destOrd="0" presId="urn:microsoft.com/office/officeart/2005/8/layout/process1"/>
-    <dgm:cxn modelId="{FD5255DE-9C5A-4734-A60A-0B02D6D7064E}" type="presOf" srcId="{4C38A8D7-B067-4F7A-BE6B-1DD0BF25C6AC}" destId="{F4E00247-B1A7-4550-A102-C8A27C239154}" srcOrd="1" destOrd="0" presId="urn:microsoft.com/office/officeart/2005/8/layout/process1"/>
-    <dgm:cxn modelId="{81877E62-2D8A-4F22-ABB8-4D7EE69165F4}" type="presOf" srcId="{A9964F9C-41A4-41B7-A5B5-FFF79DFB37E4}" destId="{16049854-3A7D-493F-B707-E8DC6CF9E0CC}" srcOrd="0" destOrd="0" presId="urn:microsoft.com/office/officeart/2005/8/layout/process1"/>
-    <dgm:cxn modelId="{6A8FD9C2-9E9C-41B7-B2A7-E0BF41C38E72}" type="presOf" srcId="{9AF445C1-09F9-4235-ACDD-D235D7E54E1D}" destId="{DC0FA894-30B1-4A80-915A-2E6CF5821CCB}" srcOrd="1" destOrd="0" presId="urn:microsoft.com/office/officeart/2005/8/layout/process1"/>
-    <dgm:cxn modelId="{FE3BD41D-601F-4DF7-AC86-CB62FC295025}" type="presOf" srcId="{25293902-6F0F-42E6-841D-ABA7DC9CC017}" destId="{6A35B87B-94A8-463B-BF35-404C9C07B214}" srcOrd="0" destOrd="0" presId="urn:microsoft.com/office/officeart/2005/8/layout/process1"/>
-    <dgm:cxn modelId="{8DBDCAEB-8535-4A70-B684-952A2A394C04}" type="presOf" srcId="{9CA6C0F6-73B5-41D5-B1AE-B97E6BAA3EDE}" destId="{6D0F41AB-B888-4E7D-80C4-57257AFC310C}" srcOrd="1" destOrd="0" presId="urn:microsoft.com/office/officeart/2005/8/layout/process1"/>
-    <dgm:cxn modelId="{17F02FF7-4563-4300-B22C-DA4F5F1C0D20}" type="presOf" srcId="{296AA4B5-3DE3-4ABF-AAAC-1BB9F0EAD3D8}" destId="{30CDB1A1-DB33-430A-ACD5-8EFDA72967B7}" srcOrd="1" destOrd="0" presId="urn:microsoft.com/office/officeart/2005/8/layout/process1"/>
-    <dgm:cxn modelId="{FE72415D-8448-427B-B557-6CC84117C9A4}" srcId="{397EA523-CB0E-46DD-A89C-40404DA29C7C}" destId="{A9964F9C-41A4-41B7-A5B5-FFF79DFB37E4}" srcOrd="3" destOrd="0" parTransId="{121FC9A1-1A73-4B59-B9CD-9EA8552F0124}" sibTransId="{296AA4B5-3DE3-4ABF-AAAC-1BB9F0EAD3D8}"/>
-    <dgm:cxn modelId="{535146D4-88E7-4027-9A82-B90E9A64FC3E}" type="presParOf" srcId="{A506B568-2E8D-49BE-AB1C-C574A4C07D52}" destId="{1A8E6ED5-748D-4BCD-B51B-D5C91C62BCA8}" srcOrd="0" destOrd="0" presId="urn:microsoft.com/office/officeart/2005/8/layout/process1"/>
-    <dgm:cxn modelId="{8A39D929-1831-4D97-94EB-60C01B7B14E7}" type="presParOf" srcId="{A506B568-2E8D-49BE-AB1C-C574A4C07D52}" destId="{5B183E44-A649-4458-BC85-8FF5E604551A}" srcOrd="1" destOrd="0" presId="urn:microsoft.com/office/officeart/2005/8/layout/process1"/>
-    <dgm:cxn modelId="{26B3A0CF-0CC7-446B-9312-F1C1B419F60B}" type="presParOf" srcId="{5B183E44-A649-4458-BC85-8FF5E604551A}" destId="{EB0AF0B7-D0F6-4404-BCEA-BD2CE6271DD2}" srcOrd="0" destOrd="0" presId="urn:microsoft.com/office/officeart/2005/8/layout/process1"/>
-    <dgm:cxn modelId="{A067E5DE-D2EF-44F1-B20C-B44FBA4D33DC}" type="presParOf" srcId="{A506B568-2E8D-49BE-AB1C-C574A4C07D52}" destId="{3DC78A5D-1E1A-47ED-9CA9-F0A7489BAEC6}" srcOrd="2" destOrd="0" presId="urn:microsoft.com/office/officeart/2005/8/layout/process1"/>
-    <dgm:cxn modelId="{3558C19E-F7CB-49A2-AFD0-C1ECF75E31BB}" type="presParOf" srcId="{A506B568-2E8D-49BE-AB1C-C574A4C07D52}" destId="{42AF8F21-C888-4FEF-9532-838BBFFFD879}" srcOrd="3" destOrd="0" presId="urn:microsoft.com/office/officeart/2005/8/layout/process1"/>
-    <dgm:cxn modelId="{B639A681-C732-4854-983F-6E48A964A728}" type="presParOf" srcId="{42AF8F21-C888-4FEF-9532-838BBFFFD879}" destId="{F4E00247-B1A7-4550-A102-C8A27C239154}" srcOrd="0" destOrd="0" presId="urn:microsoft.com/office/officeart/2005/8/layout/process1"/>
-    <dgm:cxn modelId="{EA1119F0-0B1F-47CE-9B5E-869259BBDFEE}" type="presParOf" srcId="{A506B568-2E8D-49BE-AB1C-C574A4C07D52}" destId="{80DD597B-0F1D-486C-B20D-4F29DB604541}" srcOrd="4" destOrd="0" presId="urn:microsoft.com/office/officeart/2005/8/layout/process1"/>
-    <dgm:cxn modelId="{3AA89BE6-B3DF-4DF7-8A86-56A9AA2DC00D}" type="presParOf" srcId="{A506B568-2E8D-49BE-AB1C-C574A4C07D52}" destId="{F20FD7CF-03D9-4127-9DF5-5C333053997E}" srcOrd="5" destOrd="0" presId="urn:microsoft.com/office/officeart/2005/8/layout/process1"/>
-    <dgm:cxn modelId="{5805B490-4B07-4D4C-900F-90B7A01CCE20}" type="presParOf" srcId="{F20FD7CF-03D9-4127-9DF5-5C333053997E}" destId="{22DBD3AB-20F5-4950-BD60-9AC372DA649C}" srcOrd="0" destOrd="0" presId="urn:microsoft.com/office/officeart/2005/8/layout/process1"/>
-    <dgm:cxn modelId="{3F732735-E931-4CB1-9F2D-D870CFB693FD}" type="presParOf" srcId="{A506B568-2E8D-49BE-AB1C-C574A4C07D52}" destId="{16049854-3A7D-493F-B707-E8DC6CF9E0CC}" srcOrd="6" destOrd="0" presId="urn:microsoft.com/office/officeart/2005/8/layout/process1"/>
-    <dgm:cxn modelId="{D9BE73FE-DC0A-4DCC-954E-42EAB66C5AD3}" type="presParOf" srcId="{A506B568-2E8D-49BE-AB1C-C574A4C07D52}" destId="{EC75D675-87E5-4DFA-951C-E83302558627}" srcOrd="7" destOrd="0" presId="urn:microsoft.com/office/officeart/2005/8/layout/process1"/>
-    <dgm:cxn modelId="{5EB04625-AFF2-4FA9-AEBB-13D377B2C1CF}" type="presParOf" srcId="{EC75D675-87E5-4DFA-951C-E83302558627}" destId="{30CDB1A1-DB33-430A-ACD5-8EFDA72967B7}" srcOrd="0" destOrd="0" presId="urn:microsoft.com/office/officeart/2005/8/layout/process1"/>
-    <dgm:cxn modelId="{12A8B826-DC31-4735-9CFD-946958BA6D76}" type="presParOf" srcId="{A506B568-2E8D-49BE-AB1C-C574A4C07D52}" destId="{64B60A30-8240-4E77-B02B-FB4E1127852E}" srcOrd="8" destOrd="0" presId="urn:microsoft.com/office/officeart/2005/8/layout/process1"/>
-    <dgm:cxn modelId="{1AFE513D-837C-4A89-AC63-ED21B6AD48E4}" type="presParOf" srcId="{A506B568-2E8D-49BE-AB1C-C574A4C07D52}" destId="{16B665F0-CE51-45C5-8441-74FF897F0E73}" srcOrd="9" destOrd="0" presId="urn:microsoft.com/office/officeart/2005/8/layout/process1"/>
-    <dgm:cxn modelId="{BD69C143-329E-4BDB-AEF8-B6CADB80C8BE}" type="presParOf" srcId="{16B665F0-CE51-45C5-8441-74FF897F0E73}" destId="{DC0FA894-30B1-4A80-915A-2E6CF5821CCB}" srcOrd="0" destOrd="0" presId="urn:microsoft.com/office/officeart/2005/8/layout/process1"/>
-    <dgm:cxn modelId="{7C9BFB97-E934-409C-BF24-08613F0E48D1}" type="presParOf" srcId="{A506B568-2E8D-49BE-AB1C-C574A4C07D52}" destId="{6A35B87B-94A8-463B-BF35-404C9C07B214}" srcOrd="10" destOrd="0" presId="urn:microsoft.com/office/officeart/2005/8/layout/process1"/>
-    <dgm:cxn modelId="{9BD0EB03-FCBA-4D56-A26B-338BD0E59EB0}" type="presParOf" srcId="{A506B568-2E8D-49BE-AB1C-C574A4C07D52}" destId="{19E0C343-6896-4F31-B9B8-E41B1D553856}" srcOrd="11" destOrd="0" presId="urn:microsoft.com/office/officeart/2005/8/layout/process1"/>
-    <dgm:cxn modelId="{C6C5BCEA-C55C-44AA-9ED3-71A84908BCF9}" type="presParOf" srcId="{19E0C343-6896-4F31-B9B8-E41B1D553856}" destId="{6D0F41AB-B888-4E7D-80C4-57257AFC310C}" srcOrd="0" destOrd="0" presId="urn:microsoft.com/office/officeart/2005/8/layout/process1"/>
-    <dgm:cxn modelId="{6A14A04A-C5F7-41FA-A563-76512BFCFC2B}" type="presParOf" srcId="{A506B568-2E8D-49BE-AB1C-C574A4C07D52}" destId="{593545DA-F78A-4C54-ADDA-B6FABAF27F0A}" srcOrd="12" destOrd="0" presId="urn:microsoft.com/office/officeart/2005/8/layout/process1"/>
+    <dgm:cxn modelId="{1D673ECE-8553-46A1-BC77-2E58771E61E5}" type="presParOf" srcId="{A506B568-2E8D-49BE-AB1C-C574A4C07D52}" destId="{1A8E6ED5-748D-4BCD-B51B-D5C91C62BCA8}" srcOrd="0" destOrd="0" presId="urn:microsoft.com/office/officeart/2005/8/layout/process1"/>
+    <dgm:cxn modelId="{D5480498-2370-4209-9C1E-A6E269B401AC}" type="presParOf" srcId="{A506B568-2E8D-49BE-AB1C-C574A4C07D52}" destId="{5B183E44-A649-4458-BC85-8FF5E604551A}" srcOrd="1" destOrd="0" presId="urn:microsoft.com/office/officeart/2005/8/layout/process1"/>
+    <dgm:cxn modelId="{E55528C9-444D-4130-B987-11CF65F1AA47}" type="presParOf" srcId="{5B183E44-A649-4458-BC85-8FF5E604551A}" destId="{EB0AF0B7-D0F6-4404-BCEA-BD2CE6271DD2}" srcOrd="0" destOrd="0" presId="urn:microsoft.com/office/officeart/2005/8/layout/process1"/>
+    <dgm:cxn modelId="{6F63E4B1-B751-4A8E-8BF7-0604FA52788D}" type="presParOf" srcId="{A506B568-2E8D-49BE-AB1C-C574A4C07D52}" destId="{3DC78A5D-1E1A-47ED-9CA9-F0A7489BAEC6}" srcOrd="2" destOrd="0" presId="urn:microsoft.com/office/officeart/2005/8/layout/process1"/>
+    <dgm:cxn modelId="{868CA31E-5350-47DB-807B-36D56D8907A9}" type="presParOf" srcId="{A506B568-2E8D-49BE-AB1C-C574A4C07D52}" destId="{42AF8F21-C888-4FEF-9532-838BBFFFD879}" srcOrd="3" destOrd="0" presId="urn:microsoft.com/office/officeart/2005/8/layout/process1"/>
+    <dgm:cxn modelId="{D4216664-8936-4745-964F-B7A95A04FA34}" type="presParOf" srcId="{42AF8F21-C888-4FEF-9532-838BBFFFD879}" destId="{F4E00247-B1A7-4550-A102-C8A27C239154}" srcOrd="0" destOrd="0" presId="urn:microsoft.com/office/officeart/2005/8/layout/process1"/>
+    <dgm:cxn modelId="{172DFE35-208F-4FC8-BC12-7F82A59FEE93}" type="presParOf" srcId="{A506B568-2E8D-49BE-AB1C-C574A4C07D52}" destId="{80DD597B-0F1D-486C-B20D-4F29DB604541}" srcOrd="4" destOrd="0" presId="urn:microsoft.com/office/officeart/2005/8/layout/process1"/>
+    <dgm:cxn modelId="{E33B88FE-B221-4642-934E-4C76650BFB3A}" type="presParOf" srcId="{A506B568-2E8D-49BE-AB1C-C574A4C07D52}" destId="{F20FD7CF-03D9-4127-9DF5-5C333053997E}" srcOrd="5" destOrd="0" presId="urn:microsoft.com/office/officeart/2005/8/layout/process1"/>
+    <dgm:cxn modelId="{9E0A9E99-65ED-4B24-A3AC-4F883DB1AB86}" type="presParOf" srcId="{F20FD7CF-03D9-4127-9DF5-5C333053997E}" destId="{22DBD3AB-20F5-4950-BD60-9AC372DA649C}" srcOrd="0" destOrd="0" presId="urn:microsoft.com/office/officeart/2005/8/layout/process1"/>
+    <dgm:cxn modelId="{9EB4CBE9-0C87-4AD1-8D93-D0353AFC4D56}" type="presParOf" srcId="{A506B568-2E8D-49BE-AB1C-C574A4C07D52}" destId="{16049854-3A7D-493F-B707-E8DC6CF9E0CC}" srcOrd="6" destOrd="0" presId="urn:microsoft.com/office/officeart/2005/8/layout/process1"/>
+    <dgm:cxn modelId="{5C6069EB-58F9-441C-B787-EB02FC908DF8}" type="presParOf" srcId="{A506B568-2E8D-49BE-AB1C-C574A4C07D52}" destId="{EC75D675-87E5-4DFA-951C-E83302558627}" srcOrd="7" destOrd="0" presId="urn:microsoft.com/office/officeart/2005/8/layout/process1"/>
+    <dgm:cxn modelId="{A2A405CC-C2F3-4068-ADAF-8AB7DFC25D15}" type="presParOf" srcId="{EC75D675-87E5-4DFA-951C-E83302558627}" destId="{30CDB1A1-DB33-430A-ACD5-8EFDA72967B7}" srcOrd="0" destOrd="0" presId="urn:microsoft.com/office/officeart/2005/8/layout/process1"/>
+    <dgm:cxn modelId="{C778C50A-A7ED-4F86-B15B-E7419D12859A}" type="presParOf" srcId="{A506B568-2E8D-49BE-AB1C-C574A4C07D52}" destId="{64B60A30-8240-4E77-B02B-FB4E1127852E}" srcOrd="8" destOrd="0" presId="urn:microsoft.com/office/officeart/2005/8/layout/process1"/>
+    <dgm:cxn modelId="{E3A68372-B6C6-4AD9-A24C-DF7DB1E03442}" type="presParOf" srcId="{A506B568-2E8D-49BE-AB1C-C574A4C07D52}" destId="{16B665F0-CE51-45C5-8441-74FF897F0E73}" srcOrd="9" destOrd="0" presId="urn:microsoft.com/office/officeart/2005/8/layout/process1"/>
+    <dgm:cxn modelId="{4E7ABDF4-BDB0-492E-9E24-E277D8298AC5}" type="presParOf" srcId="{16B665F0-CE51-45C5-8441-74FF897F0E73}" destId="{DC0FA894-30B1-4A80-915A-2E6CF5821CCB}" srcOrd="0" destOrd="0" presId="urn:microsoft.com/office/officeart/2005/8/layout/process1"/>
+    <dgm:cxn modelId="{DAE5768F-2895-4293-863F-11D440CA485D}" type="presParOf" srcId="{A506B568-2E8D-49BE-AB1C-C574A4C07D52}" destId="{6A35B87B-94A8-463B-BF35-404C9C07B214}" srcOrd="10" destOrd="0" presId="urn:microsoft.com/office/officeart/2005/8/layout/process1"/>
+    <dgm:cxn modelId="{352116AE-4F1C-4109-85CE-70642C903ED1}" type="presParOf" srcId="{A506B568-2E8D-49BE-AB1C-C574A4C07D52}" destId="{19E0C343-6896-4F31-B9B8-E41B1D553856}" srcOrd="11" destOrd="0" presId="urn:microsoft.com/office/officeart/2005/8/layout/process1"/>
+    <dgm:cxn modelId="{477D28B9-722C-4213-AAFB-0FFEDA979757}" type="presParOf" srcId="{19E0C343-6896-4F31-B9B8-E41B1D553856}" destId="{6D0F41AB-B888-4E7D-80C4-57257AFC310C}" srcOrd="0" destOrd="0" presId="urn:microsoft.com/office/officeart/2005/8/layout/process1"/>
+    <dgm:cxn modelId="{231FE93B-02E1-4807-8828-A7DD6EC5BBE2}" type="presParOf" srcId="{A506B568-2E8D-49BE-AB1C-C574A4C07D52}" destId="{593545DA-F78A-4C54-ADDA-B6FABAF27F0A}" srcOrd="12" destOrd="0" presId="urn:microsoft.com/office/officeart/2005/8/layout/process1"/>
   </dgm:cxnLst>
   <dgm:bg/>
   <dgm:whole/>
   <dgm:extLst>
     <a:ext uri="http://schemas.microsoft.com/office/drawing/2008/diagram">
-      <dsp:dataModelExt xmlns:dsp="http://schemas.microsoft.com/office/drawing/2008/diagram" relId="rId23" minVer="http://schemas.openxmlformats.org/drawingml/2006/diagram"/>
+      <dsp:dataModelExt xmlns:dsp="http://schemas.microsoft.com/office/drawing/2008/diagram" xmlns="" relId="rId23" minVer="http://schemas.openxmlformats.org/drawingml/2006/diagram"/>
     </a:ext>
   </dgm:extLst>
 </dgm:dataModel>
 </file>
 
 <file path=word/diagrams/drawing1.xml><?xml version="1.0" encoding="utf-8"?>
-<dsp:drawing xmlns:dgm="http://schemas.openxmlformats.org/drawingml/2006/diagram" xmlns:dsp="http://schemas.microsoft.com/office/drawing/2008/diagram" xmlns:a="http://schemas.openxmlformats.org/drawingml/2006/main">
+<dsp:drawing xmlns:dgm="http://schemas.openxmlformats.org/drawingml/2006/diagram" xmlns:a="http://schemas.openxmlformats.org/drawingml/2006/main" xmlns:dsp="http://schemas.microsoft.com/office/drawing/2008/diagram">
   <dsp:spTree>
     <dsp:nvGrpSpPr>
       <dsp:cNvPr id="0" name=""/>
@@ -35146,8 +34990,8 @@
         </a:p>
       </dsp:txBody>
       <dsp:txXfrm>
-        <a:off x="12770" y="216867"/>
-        <a:ext cx="609536" cy="356840"/>
+        <a:off x="1668" y="205765"/>
+        <a:ext cx="631740" cy="379044"/>
       </dsp:txXfrm>
     </dsp:sp>
     <dsp:sp modelId="{5B183E44-A649-4458-BC85-8FF5E604551A}">
@@ -35215,8 +35059,8 @@
         </a:p>
       </dsp:txBody>
       <dsp:txXfrm>
-        <a:off x="696582" y="348285"/>
-        <a:ext cx="93750" cy="94003"/>
+        <a:off x="696582" y="316951"/>
+        <a:ext cx="133928" cy="156671"/>
       </dsp:txXfrm>
     </dsp:sp>
     <dsp:sp modelId="{3DC78A5D-1E1A-47ED-9CA9-F0A7489BAEC6}">
@@ -35294,8 +35138,8 @@
         </a:p>
       </dsp:txBody>
       <dsp:txXfrm>
-        <a:off x="897206" y="216867"/>
-        <a:ext cx="609536" cy="356840"/>
+        <a:off x="886104" y="205765"/>
+        <a:ext cx="631740" cy="379044"/>
       </dsp:txXfrm>
     </dsp:sp>
     <dsp:sp modelId="{42AF8F21-C888-4FEF-9532-838BBFFFD879}">
@@ -35363,8 +35207,8 @@
         </a:p>
       </dsp:txBody>
       <dsp:txXfrm>
-        <a:off x="1581018" y="348285"/>
-        <a:ext cx="93750" cy="94003"/>
+        <a:off x="1581018" y="316951"/>
+        <a:ext cx="133928" cy="156671"/>
       </dsp:txXfrm>
     </dsp:sp>
     <dsp:sp modelId="{80DD597B-0F1D-486C-B20D-4F29DB604541}">
@@ -35441,8 +35285,8 @@
         </a:p>
       </dsp:txBody>
       <dsp:txXfrm>
-        <a:off x="1781642" y="216867"/>
-        <a:ext cx="609536" cy="356840"/>
+        <a:off x="1770540" y="205765"/>
+        <a:ext cx="631740" cy="379044"/>
       </dsp:txXfrm>
     </dsp:sp>
     <dsp:sp modelId="{F20FD7CF-03D9-4127-9DF5-5C333053997E}">
@@ -35510,8 +35354,8 @@
         </a:p>
       </dsp:txBody>
       <dsp:txXfrm>
-        <a:off x="2465455" y="348285"/>
-        <a:ext cx="93750" cy="94003"/>
+        <a:off x="2465455" y="316951"/>
+        <a:ext cx="133928" cy="156671"/>
       </dsp:txXfrm>
     </dsp:sp>
     <dsp:sp modelId="{16049854-3A7D-493F-B707-E8DC6CF9E0CC}">
@@ -35588,8 +35432,8 @@
         </a:p>
       </dsp:txBody>
       <dsp:txXfrm>
-        <a:off x="2666079" y="216867"/>
-        <a:ext cx="609536" cy="356840"/>
+        <a:off x="2654977" y="205765"/>
+        <a:ext cx="631740" cy="379044"/>
       </dsp:txXfrm>
     </dsp:sp>
     <dsp:sp modelId="{EC75D675-87E5-4DFA-951C-E83302558627}">
@@ -35657,8 +35501,8 @@
         </a:p>
       </dsp:txBody>
       <dsp:txXfrm>
-        <a:off x="3349891" y="348285"/>
-        <a:ext cx="93750" cy="94003"/>
+        <a:off x="3349891" y="316951"/>
+        <a:ext cx="133928" cy="156671"/>
       </dsp:txXfrm>
     </dsp:sp>
     <dsp:sp modelId="{64B60A30-8240-4E77-B02B-FB4E1127852E}">
@@ -35743,8 +35587,8 @@
         </a:p>
       </dsp:txBody>
       <dsp:txXfrm>
-        <a:off x="3550515" y="216867"/>
-        <a:ext cx="609536" cy="356840"/>
+        <a:off x="3539413" y="205765"/>
+        <a:ext cx="631740" cy="379044"/>
       </dsp:txXfrm>
     </dsp:sp>
     <dsp:sp modelId="{16B665F0-CE51-45C5-8441-74FF897F0E73}">
@@ -35812,8 +35656,8 @@
         </a:p>
       </dsp:txBody>
       <dsp:txXfrm>
-        <a:off x="4234328" y="348285"/>
-        <a:ext cx="93750" cy="94003"/>
+        <a:off x="4234328" y="316951"/>
+        <a:ext cx="133928" cy="156671"/>
       </dsp:txXfrm>
     </dsp:sp>
     <dsp:sp modelId="{6A35B87B-94A8-463B-BF35-404C9C07B214}">
@@ -35891,8 +35735,8 @@
         </a:p>
       </dsp:txBody>
       <dsp:txXfrm>
-        <a:off x="4434952" y="216867"/>
-        <a:ext cx="609536" cy="356840"/>
+        <a:off x="4423850" y="205765"/>
+        <a:ext cx="631740" cy="379044"/>
       </dsp:txXfrm>
     </dsp:sp>
     <dsp:sp modelId="{19E0C343-6896-4F31-B9B8-E41B1D553856}">
@@ -35960,8 +35804,8 @@
         </a:p>
       </dsp:txBody>
       <dsp:txXfrm>
-        <a:off x="5118764" y="348285"/>
-        <a:ext cx="93750" cy="94003"/>
+        <a:off x="5118764" y="316951"/>
+        <a:ext cx="133928" cy="156671"/>
       </dsp:txXfrm>
     </dsp:sp>
     <dsp:sp modelId="{593545DA-F78A-4C54-ADDA-B6FABAF27F0A}">
@@ -36039,8 +35883,8 @@
         </a:p>
       </dsp:txBody>
       <dsp:txXfrm>
-        <a:off x="5319388" y="216867"/>
-        <a:ext cx="609536" cy="356840"/>
+        <a:off x="5308286" y="205765"/>
+        <a:ext cx="631740" cy="379044"/>
       </dsp:txXfrm>
     </dsp:sp>
   </dsp:spTree>
@@ -37515,7 +37359,7 @@
 </file>
 
 <file path=customXml/itemProps1.xml><?xml version="1.0" encoding="utf-8"?>
-<ds:datastoreItem xmlns:ds="http://schemas.openxmlformats.org/officeDocument/2006/customXml" ds:itemID="{1085D9DF-94C8-4644-A8A4-A3BCFC59B1D7}">
+<ds:datastoreItem xmlns:ds="http://schemas.openxmlformats.org/officeDocument/2006/customXml" ds:itemID="{0BD7FD6A-8706-423B-AE3B-C216FA65B3A6}">
   <ds:schemaRefs>
     <ds:schemaRef ds:uri="http://schemas.openxmlformats.org/officeDocument/2006/bibliography"/>
   </ds:schemaRefs>

</xml_diff>